<commit_message>
crop pointcloud knowing image pixels
</commit_message>
<xml_diff>
--- a/log_brazo_robotico.docx
+++ b/log_brazo_robotico.docx
@@ -1,10 +1,9 @@
 
 <file path=word/document.xml><?xml version="1.0" encoding="utf-8"?>
-<w:document xmlns:o="urn:schemas-microsoft-com:office:office" xmlns:r="http://schemas.openxmlformats.org/officeDocument/2006/relationships" xmlns:v="urn:schemas-microsoft-com:vml" xmlns:w="http://schemas.openxmlformats.org/wordprocessingml/2006/main" xmlns:w10="urn:schemas-microsoft-com:office:word" xmlns:wp="http://schemas.openxmlformats.org/drawingml/2006/wordprocessingDrawing" xmlns:wps="http://schemas.microsoft.com/office/word/2010/wordprocessingShape" xmlns:wpg="http://schemas.microsoft.com/office/word/2010/wordprocessingGroup" xmlns:mc="http://schemas.openxmlformats.org/markup-compatibility/2006" xmlns:wp14="http://schemas.microsoft.com/office/word/2010/wordprocessingDrawing" xmlns:w14="http://schemas.microsoft.com/office/word/2010/wordml" xmlns:w15="http://schemas.microsoft.com/office/word/2012/wordml" mc:Ignorable="w14 wp14 w15">
+<w:document xmlns:wpc="http://schemas.microsoft.com/office/word/2010/wordprocessingCanvas" xmlns:cx="http://schemas.microsoft.com/office/drawing/2014/chartex" xmlns:cx1="http://schemas.microsoft.com/office/drawing/2015/9/8/chartex" xmlns:cx2="http://schemas.microsoft.com/office/drawing/2015/10/21/chartex" xmlns:cx3="http://schemas.microsoft.com/office/drawing/2016/5/9/chartex" xmlns:cx4="http://schemas.microsoft.com/office/drawing/2016/5/10/chartex" xmlns:cx5="http://schemas.microsoft.com/office/drawing/2016/5/11/chartex" xmlns:cx6="http://schemas.microsoft.com/office/drawing/2016/5/12/chartex" xmlns:cx7="http://schemas.microsoft.com/office/drawing/2016/5/13/chartex" xmlns:cx8="http://schemas.microsoft.com/office/drawing/2016/5/14/chartex" xmlns:mc="http://schemas.openxmlformats.org/markup-compatibility/2006" xmlns:aink="http://schemas.microsoft.com/office/drawing/2016/ink" xmlns:am3d="http://schemas.microsoft.com/office/drawing/2017/model3d" xmlns:o="urn:schemas-microsoft-com:office:office" xmlns:oel="http://schemas.microsoft.com/office/2019/extlst" xmlns:r="http://schemas.openxmlformats.org/officeDocument/2006/relationships" xmlns:m="http://schemas.openxmlformats.org/officeDocument/2006/math" xmlns:v="urn:schemas-microsoft-com:vml" xmlns:wp14="http://schemas.microsoft.com/office/word/2010/wordprocessingDrawing" xmlns:wp="http://schemas.openxmlformats.org/drawingml/2006/wordprocessingDrawing" xmlns:w10="urn:schemas-microsoft-com:office:word" xmlns:w="http://schemas.openxmlformats.org/wordprocessingml/2006/main" xmlns:w14="http://schemas.microsoft.com/office/word/2010/wordml" xmlns:w15="http://schemas.microsoft.com/office/word/2012/wordml" xmlns:w16cex="http://schemas.microsoft.com/office/word/2018/wordml/cex" xmlns:w16cid="http://schemas.microsoft.com/office/word/2016/wordml/cid" xmlns:w16="http://schemas.microsoft.com/office/word/2018/wordml" xmlns:w16sdtdh="http://schemas.microsoft.com/office/word/2020/wordml/sdtdatahash" xmlns:w16se="http://schemas.microsoft.com/office/word/2015/wordml/symex" xmlns:wpg="http://schemas.microsoft.com/office/word/2010/wordprocessingGroup" xmlns:wpi="http://schemas.microsoft.com/office/word/2010/wordprocessingInk" xmlns:wne="http://schemas.microsoft.com/office/word/2006/wordml" xmlns:wps="http://schemas.microsoft.com/office/word/2010/wordprocessingShape" mc:Ignorable="w14 w15 w16se w16cid w16 w16cex w16sdtdh wp14">
   <w:body>
     <w:p>
       <w:pPr>
-        <w:pStyle w:val="Normal"/>
         <w:rPr>
           <w:lang w:val="es-ES"/>
         </w:rPr>
@@ -18,7 +17,6 @@
     </w:p>
     <w:p>
       <w:pPr>
-        <w:pStyle w:val="Normal"/>
         <w:rPr>
           <w:lang w:val="es-ES"/>
         </w:rPr>
@@ -32,7 +30,6 @@
     </w:p>
     <w:p>
       <w:pPr>
-        <w:pStyle w:val="Normal"/>
         <w:rPr>
           <w:lang w:val="es-ES"/>
         </w:rPr>
@@ -46,7 +43,6 @@
     </w:p>
     <w:p>
       <w:pPr>
-        <w:pStyle w:val="Normal"/>
         <w:rPr>
           <w:lang w:val="es-ES"/>
         </w:rPr>
@@ -60,7 +56,6 @@
     </w:p>
     <w:p>
       <w:pPr>
-        <w:pStyle w:val="Normal"/>
         <w:rPr>
           <w:lang w:val="es-ES"/>
         </w:rPr>
@@ -74,7 +69,6 @@
     </w:p>
     <w:p>
       <w:pPr>
-        <w:pStyle w:val="Normal"/>
         <w:rPr>
           <w:lang w:val="es-ES"/>
         </w:rPr>
@@ -88,7 +82,6 @@
     </w:p>
     <w:p>
       <w:pPr>
-        <w:pStyle w:val="Normal"/>
         <w:rPr>
           <w:lang w:val="es-ES"/>
         </w:rPr>
@@ -102,7 +95,6 @@
     </w:p>
     <w:p>
       <w:pPr>
-        <w:pStyle w:val="Normal"/>
         <w:rPr>
           <w:lang w:val="es-ES"/>
         </w:rPr>
@@ -116,7 +108,6 @@
     </w:p>
     <w:p>
       <w:pPr>
-        <w:pStyle w:val="Normal"/>
         <w:rPr>
           <w:lang w:val="es-ES"/>
         </w:rPr>
@@ -130,7 +121,6 @@
     </w:p>
     <w:p>
       <w:pPr>
-        <w:pStyle w:val="Normal"/>
         <w:rPr>
           <w:lang w:val="es-ES"/>
         </w:rPr>
@@ -144,33 +134,20 @@
     </w:p>
     <w:p>
       <w:pPr>
-        <w:pStyle w:val="Normal"/>
-        <w:rPr>
-          <w:lang w:val="es-ES"/>
-        </w:rPr>
-      </w:pPr>
-      <w:r>
-        <w:rPr>
-          <w:lang w:val="es-ES"/>
-        </w:rPr>
-      </w:r>
-    </w:p>
-    <w:p>
-      <w:pPr>
-        <w:pStyle w:val="Normal"/>
-        <w:rPr>
-          <w:lang w:val="es-ES"/>
-        </w:rPr>
-      </w:pPr>
-      <w:r>
-        <w:rPr>
-          <w:lang w:val="es-ES"/>
-        </w:rPr>
-      </w:r>
-    </w:p>
-    <w:p>
-      <w:pPr>
-        <w:pStyle w:val="Normal"/>
+        <w:rPr>
+          <w:lang w:val="es-ES"/>
+        </w:rPr>
+      </w:pPr>
+    </w:p>
+    <w:p>
+      <w:pPr>
+        <w:rPr>
+          <w:lang w:val="es-ES"/>
+        </w:rPr>
+      </w:pPr>
+    </w:p>
+    <w:p>
+      <w:pPr>
         <w:rPr>
           <w:lang w:val="es-ES"/>
         </w:rPr>
@@ -184,7 +161,6 @@
     </w:p>
     <w:p>
       <w:pPr>
-        <w:pStyle w:val="Normal"/>
         <w:rPr>
           <w:lang w:val="es-ES"/>
         </w:rPr>
@@ -198,7 +174,6 @@
     </w:p>
     <w:p>
       <w:pPr>
-        <w:pStyle w:val="Normal"/>
         <w:rPr>
           <w:lang w:val="es-ES"/>
         </w:rPr>
@@ -212,7 +187,6 @@
     </w:p>
     <w:p>
       <w:pPr>
-        <w:pStyle w:val="Normal"/>
         <w:rPr>
           <w:lang w:val="es-ES"/>
         </w:rPr>
@@ -226,7 +200,6 @@
     </w:p>
     <w:p>
       <w:pPr>
-        <w:pStyle w:val="Normal"/>
         <w:rPr>
           <w:lang w:val="es-ES"/>
         </w:rPr>
@@ -240,7 +213,6 @@
     </w:p>
     <w:p>
       <w:pPr>
-        <w:pStyle w:val="Normal"/>
         <w:rPr>
           <w:lang w:val="es-ES"/>
         </w:rPr>
@@ -254,21 +226,20 @@
     </w:p>
     <w:p>
       <w:pPr>
-        <w:pStyle w:val="Normal"/>
-        <w:rPr>
-          <w:lang w:val="es-ES"/>
-        </w:rPr>
-      </w:pPr>
-      <w:r>
-        <w:rPr>
-          <w:lang w:val="es-ES"/>
-        </w:rPr>
+        <w:rPr>
+          <w:lang w:val="es-ES"/>
+        </w:rPr>
+      </w:pPr>
+      <w:r>
+        <w:rPr>
+          <w:lang w:val="es-ES"/>
+        </w:rPr>
+        <w:lastRenderedPageBreak/>
         <w:t>De momento hemos conseguido conectarnos al robot habiendo programado en la Tablet del robot la red -&gt; la ip estática, 102.168.10.222 ; utilizamos los dns de la uni y mascara /24</w:t>
       </w:r>
     </w:p>
     <w:p>
       <w:pPr>
-        <w:pStyle w:val="Normal"/>
         <w:rPr>
           <w:lang w:val="es-ES"/>
         </w:rPr>
@@ -282,7 +253,6 @@
     </w:p>
     <w:p>
       <w:pPr>
-        <w:pStyle w:val="Normal"/>
         <w:rPr>
           <w:lang w:val="es-ES"/>
         </w:rPr>
@@ -296,7 +266,6 @@
     </w:p>
     <w:p>
       <w:pPr>
-        <w:pStyle w:val="Normal"/>
         <w:rPr>
           <w:lang w:val="es-ES"/>
         </w:rPr>
@@ -310,20 +279,13 @@
     </w:p>
     <w:p>
       <w:pPr>
-        <w:pStyle w:val="Normal"/>
-        <w:rPr>
-          <w:lang w:val="es-ES"/>
-        </w:rPr>
-      </w:pPr>
-      <w:r>
-        <w:rPr>
-          <w:lang w:val="es-ES"/>
-        </w:rPr>
-      </w:r>
-    </w:p>
-    <w:p>
-      <w:pPr>
-        <w:pStyle w:val="Normal"/>
+        <w:rPr>
+          <w:lang w:val="es-ES"/>
+        </w:rPr>
+      </w:pPr>
+    </w:p>
+    <w:p>
+      <w:pPr>
         <w:rPr>
           <w:lang w:val="es-ES"/>
         </w:rPr>
@@ -337,7 +299,6 @@
     </w:p>
     <w:p>
       <w:pPr>
-        <w:pStyle w:val="Normal"/>
         <w:rPr>
           <w:lang w:val="es-ES"/>
         </w:rPr>
@@ -351,7 +312,6 @@
     </w:p>
     <w:p>
       <w:pPr>
-        <w:pStyle w:val="Normal"/>
         <w:rPr>
           <w:lang w:val="es-ES"/>
         </w:rPr>
@@ -365,7 +325,6 @@
     </w:p>
     <w:p>
       <w:pPr>
-        <w:pStyle w:val="Normal"/>
         <w:rPr>
           <w:lang w:val="es-ES"/>
         </w:rPr>
@@ -379,7 +338,6 @@
     </w:p>
     <w:p>
       <w:pPr>
-        <w:pStyle w:val="Normal"/>
         <w:rPr>
           <w:lang w:val="es-ES"/>
         </w:rPr>
@@ -393,7 +351,6 @@
     </w:p>
     <w:p>
       <w:pPr>
-        <w:pStyle w:val="Normal"/>
         <w:rPr>
           <w:lang w:val="es-ES"/>
         </w:rPr>
@@ -407,40 +364,26 @@
     </w:p>
     <w:p>
       <w:pPr>
-        <w:pStyle w:val="Normal"/>
-        <w:rPr>
-          <w:lang w:val="es-ES"/>
-        </w:rPr>
-      </w:pPr>
-      <w:r>
-        <w:rPr>
-          <w:lang w:val="es-ES"/>
-        </w:rPr>
-        <w:t xml:space="preserve"> </w:t>
-      </w:r>
-      <w:r>
-        <w:rPr>
-          <w:lang w:val="es-ES"/>
-        </w:rPr>
-        <w:t>Después de eso ha venido el tutor y hemos pensado una aplicación para el robot. Hacer  seguimiento facial se queda corto por lo que de momento me ha dado una cámara (Luxonix OAK-D lite) que tiene 3 camaras. Se le pueden programar models AI, tiene acelerómetro, puede ver en 3d, etc para que vaya aprendiendo a manejarla durante esta semana con scripts de Python.</w:t>
-      </w:r>
-    </w:p>
-    <w:p>
-      <w:pPr>
-        <w:pStyle w:val="Normal"/>
-        <w:rPr>
-          <w:lang w:val="es-ES"/>
-        </w:rPr>
-      </w:pPr>
-      <w:r>
-        <w:rPr>
-          <w:lang w:val="es-ES"/>
-        </w:rPr>
-      </w:r>
-    </w:p>
-    <w:p>
-      <w:pPr>
-        <w:pStyle w:val="Normal"/>
+        <w:rPr>
+          <w:lang w:val="es-ES"/>
+        </w:rPr>
+      </w:pPr>
+      <w:r>
+        <w:rPr>
+          <w:lang w:val="es-ES"/>
+        </w:rPr>
+        <w:t xml:space="preserve"> Después de eso ha venido el tutor y hemos pensado una aplicación para el robot. Hacer  seguimiento facial se queda corto por lo que de momento me ha dado una cámara (Luxonix OAK-D lite) que tiene 3 camaras. Se le pueden programar models AI, tiene acelerómetro, puede ver en 3d, etc para que vaya aprendiendo a manejarla durante esta semana con scripts de Python.</w:t>
+      </w:r>
+    </w:p>
+    <w:p>
+      <w:pPr>
+        <w:rPr>
+          <w:lang w:val="es-ES"/>
+        </w:rPr>
+      </w:pPr>
+    </w:p>
+    <w:p>
+      <w:pPr>
         <w:rPr>
           <w:lang w:val="es-ES"/>
         </w:rPr>
@@ -454,20 +397,13 @@
     </w:p>
     <w:p>
       <w:pPr>
-        <w:pStyle w:val="Normal"/>
-        <w:rPr>
-          <w:lang w:val="es-ES"/>
-        </w:rPr>
-      </w:pPr>
-      <w:r>
-        <w:rPr>
-          <w:lang w:val="es-ES"/>
-        </w:rPr>
-      </w:r>
-    </w:p>
-    <w:p>
-      <w:pPr>
-        <w:pStyle w:val="Normal"/>
+        <w:rPr>
+          <w:lang w:val="es-ES"/>
+        </w:rPr>
+      </w:pPr>
+    </w:p>
+    <w:p>
+      <w:pPr>
         <w:rPr>
           <w:lang w:val="es-ES"/>
         </w:rPr>
@@ -481,7 +417,6 @@
     </w:p>
     <w:p>
       <w:pPr>
-        <w:pStyle w:val="Normal"/>
         <w:rPr>
           <w:lang w:val="es-ES"/>
         </w:rPr>
@@ -495,34 +430,27 @@
     </w:p>
     <w:p>
       <w:pPr>
-        <w:pStyle w:val="Normal"/>
-        <w:rPr>
-          <w:lang w:val="es-ES"/>
-        </w:rPr>
-      </w:pPr>
-      <w:r>
-        <w:rPr>
-          <w:lang w:val="es-ES"/>
-        </w:rPr>
-      </w:r>
-    </w:p>
-    <w:p>
-      <w:pPr>
-        <w:pStyle w:val="Normal"/>
-        <w:rPr>
-          <w:lang w:val="es-ES"/>
-        </w:rPr>
-      </w:pPr>
-      <w:r>
-        <w:rPr>
-          <w:lang w:val="es-ES"/>
-        </w:rPr>
+        <w:rPr>
+          <w:lang w:val="es-ES"/>
+        </w:rPr>
+      </w:pPr>
+    </w:p>
+    <w:p>
+      <w:pPr>
+        <w:rPr>
+          <w:lang w:val="es-ES"/>
+        </w:rPr>
+      </w:pPr>
+      <w:r>
+        <w:rPr>
+          <w:lang w:val="es-ES"/>
+        </w:rPr>
+        <w:lastRenderedPageBreak/>
         <w:t>19/2/2924</w:t>
       </w:r>
     </w:p>
     <w:p>
       <w:pPr>
-        <w:pStyle w:val="Normal"/>
         <w:rPr>
           <w:lang w:val="es-ES"/>
         </w:rPr>
@@ -536,33 +464,20 @@
     </w:p>
     <w:p>
       <w:pPr>
-        <w:pStyle w:val="Normal"/>
-        <w:rPr>
-          <w:lang w:val="es-ES"/>
-        </w:rPr>
-      </w:pPr>
-      <w:r>
-        <w:rPr>
-          <w:lang w:val="es-ES"/>
-        </w:rPr>
-      </w:r>
-    </w:p>
-    <w:p>
-      <w:pPr>
-        <w:pStyle w:val="Normal"/>
-        <w:rPr>
-          <w:lang w:val="es-ES"/>
-        </w:rPr>
-      </w:pPr>
-      <w:r>
-        <w:rPr>
-          <w:lang w:val="es-ES"/>
-        </w:rPr>
-      </w:r>
-    </w:p>
-    <w:p>
-      <w:pPr>
-        <w:pStyle w:val="Normal"/>
+        <w:rPr>
+          <w:lang w:val="es-ES"/>
+        </w:rPr>
+      </w:pPr>
+    </w:p>
+    <w:p>
+      <w:pPr>
+        <w:rPr>
+          <w:lang w:val="es-ES"/>
+        </w:rPr>
+      </w:pPr>
+    </w:p>
+    <w:p>
+      <w:pPr>
         <w:rPr>
           <w:lang w:val="es-ES"/>
         </w:rPr>
@@ -576,7 +491,6 @@
     </w:p>
     <w:p>
       <w:pPr>
-        <w:pStyle w:val="Normal"/>
         <w:rPr>
           <w:lang w:val="es-ES"/>
         </w:rPr>
@@ -590,20 +504,13 @@
     </w:p>
     <w:p>
       <w:pPr>
-        <w:pStyle w:val="Normal"/>
-        <w:rPr>
-          <w:lang w:val="es-ES"/>
-        </w:rPr>
-      </w:pPr>
-      <w:r>
-        <w:rPr>
-          <w:lang w:val="es-ES"/>
-        </w:rPr>
-      </w:r>
-    </w:p>
-    <w:p>
-      <w:pPr>
-        <w:pStyle w:val="Normal"/>
+        <w:rPr>
+          <w:lang w:val="es-ES"/>
+        </w:rPr>
+      </w:pPr>
+    </w:p>
+    <w:p>
+      <w:pPr>
         <w:rPr>
           <w:lang w:val="es-ES"/>
         </w:rPr>
@@ -617,7 +524,6 @@
     </w:p>
     <w:p>
       <w:pPr>
-        <w:pStyle w:val="Normal"/>
         <w:rPr>
           <w:lang w:val="es-ES"/>
         </w:rPr>
@@ -631,33 +537,20 @@
     </w:p>
     <w:p>
       <w:pPr>
-        <w:pStyle w:val="Normal"/>
-        <w:rPr>
-          <w:lang w:val="es-ES"/>
-        </w:rPr>
-      </w:pPr>
-      <w:r>
-        <w:rPr>
-          <w:lang w:val="es-ES"/>
-        </w:rPr>
-      </w:r>
-    </w:p>
-    <w:p>
-      <w:pPr>
-        <w:pStyle w:val="Normal"/>
-        <w:rPr>
-          <w:lang w:val="es-ES"/>
-        </w:rPr>
-      </w:pPr>
-      <w:r>
-        <w:rPr>
-          <w:lang w:val="es-ES"/>
-        </w:rPr>
-      </w:r>
-    </w:p>
-    <w:p>
-      <w:pPr>
-        <w:pStyle w:val="Normal"/>
+        <w:rPr>
+          <w:lang w:val="es-ES"/>
+        </w:rPr>
+      </w:pPr>
+    </w:p>
+    <w:p>
+      <w:pPr>
+        <w:rPr>
+          <w:lang w:val="es-ES"/>
+        </w:rPr>
+      </w:pPr>
+    </w:p>
+    <w:p>
+      <w:pPr>
         <w:rPr>
           <w:lang w:val="es-ES"/>
         </w:rPr>
@@ -671,7 +564,6 @@
     </w:p>
     <w:p>
       <w:pPr>
-        <w:pStyle w:val="Normal"/>
         <w:rPr>
           <w:lang w:val="es-ES"/>
         </w:rPr>
@@ -685,7 +577,6 @@
     </w:p>
     <w:p>
       <w:pPr>
-        <w:pStyle w:val="Normal"/>
         <w:rPr>
           <w:lang w:val="es-ES"/>
         </w:rPr>
@@ -699,7 +590,6 @@
     </w:p>
     <w:p>
       <w:pPr>
-        <w:pStyle w:val="Normal"/>
         <w:rPr>
           <w:lang w:val="es-ES"/>
         </w:rPr>
@@ -713,7 +603,6 @@
     </w:p>
     <w:p>
       <w:pPr>
-        <w:pStyle w:val="Normal"/>
         <w:rPr>
           <w:lang w:val="es-ES"/>
         </w:rPr>
@@ -727,7 +616,6 @@
     </w:p>
     <w:p>
       <w:pPr>
-        <w:pStyle w:val="Normal"/>
         <w:rPr>
           <w:lang w:val="es-ES"/>
         </w:rPr>
@@ -741,7 +629,6 @@
     </w:p>
     <w:p>
       <w:pPr>
-        <w:pStyle w:val="Normal"/>
         <w:rPr>
           <w:lang w:val="es-ES"/>
         </w:rPr>
@@ -755,7 +642,6 @@
     </w:p>
     <w:p>
       <w:pPr>
-        <w:pStyle w:val="Normal"/>
         <w:rPr>
           <w:lang w:val="es-ES"/>
         </w:rPr>
@@ -769,47 +655,34 @@
     </w:p>
     <w:p>
       <w:pPr>
-        <w:pStyle w:val="Normal"/>
-        <w:rPr>
-          <w:lang w:val="es-ES"/>
-        </w:rPr>
-      </w:pPr>
-      <w:r>
-        <w:rPr>
-          <w:lang w:val="es-ES"/>
-        </w:rPr>
+        <w:rPr>
+          <w:lang w:val="es-ES"/>
+        </w:rPr>
+      </w:pPr>
+      <w:r>
+        <w:rPr>
+          <w:lang w:val="es-ES"/>
+        </w:rPr>
+        <w:lastRenderedPageBreak/>
         <w:t>Ultralytics -&gt; para entrenar mi propia red neuroal YOLO v8</w:t>
       </w:r>
     </w:p>
     <w:p>
       <w:pPr>
-        <w:pStyle w:val="Normal"/>
-        <w:rPr>
-          <w:lang w:val="es-ES"/>
-        </w:rPr>
-      </w:pPr>
-      <w:r>
-        <w:rPr>
-          <w:lang w:val="es-ES"/>
-        </w:rPr>
-      </w:r>
-    </w:p>
-    <w:p>
-      <w:pPr>
-        <w:pStyle w:val="Normal"/>
-        <w:rPr>
-          <w:lang w:val="es-ES"/>
-        </w:rPr>
-      </w:pPr>
-      <w:r>
-        <w:rPr>
-          <w:lang w:val="es-ES"/>
-        </w:rPr>
-      </w:r>
-    </w:p>
-    <w:p>
-      <w:pPr>
-        <w:pStyle w:val="Normal"/>
+        <w:rPr>
+          <w:lang w:val="es-ES"/>
+        </w:rPr>
+      </w:pPr>
+    </w:p>
+    <w:p>
+      <w:pPr>
+        <w:rPr>
+          <w:lang w:val="es-ES"/>
+        </w:rPr>
+      </w:pPr>
+    </w:p>
+    <w:p>
+      <w:pPr>
         <w:rPr>
           <w:lang w:val="es-ES"/>
         </w:rPr>
@@ -823,7 +696,6 @@
     </w:p>
     <w:p>
       <w:pPr>
-        <w:pStyle w:val="Normal"/>
         <w:rPr>
           <w:lang w:val="es-ES"/>
         </w:rPr>
@@ -837,7 +709,6 @@
     </w:p>
     <w:p>
       <w:pPr>
-        <w:pStyle w:val="Normal"/>
         <w:rPr>
           <w:lang w:val="es-ES"/>
         </w:rPr>
@@ -851,7 +722,6 @@
     </w:p>
     <w:p>
       <w:pPr>
-        <w:pStyle w:val="Normal"/>
         <w:rPr>
           <w:lang w:val="es-ES"/>
         </w:rPr>
@@ -865,7 +735,6 @@
     </w:p>
     <w:p>
       <w:pPr>
-        <w:pStyle w:val="Normal"/>
         <w:rPr>
           <w:lang w:val="es-ES"/>
         </w:rPr>
@@ -879,7 +748,6 @@
     </w:p>
     <w:p>
       <w:pPr>
-        <w:pStyle w:val="Normal"/>
         <w:rPr>
           <w:lang w:val="es-ES"/>
         </w:rPr>
@@ -893,7 +761,6 @@
     </w:p>
     <w:p>
       <w:pPr>
-        <w:pStyle w:val="Normal"/>
         <w:rPr>
           <w:lang w:val="es-ES"/>
         </w:rPr>
@@ -907,7 +774,6 @@
     </w:p>
     <w:p>
       <w:pPr>
-        <w:pStyle w:val="Normal"/>
         <w:rPr>
           <w:lang w:val="es-ES"/>
         </w:rPr>
@@ -921,7 +787,6 @@
     </w:p>
     <w:p>
       <w:pPr>
-        <w:pStyle w:val="Normal"/>
         <w:rPr>
           <w:lang w:val="es-ES"/>
         </w:rPr>
@@ -935,7 +800,6 @@
     </w:p>
     <w:p>
       <w:pPr>
-        <w:pStyle w:val="Normal"/>
         <w:rPr>
           <w:lang w:val="es-ES"/>
         </w:rPr>
@@ -949,7 +813,6 @@
     </w:p>
     <w:p>
       <w:pPr>
-        <w:pStyle w:val="Normal"/>
         <w:rPr>
           <w:lang w:val="es-ES"/>
         </w:rPr>
@@ -963,7 +826,6 @@
     </w:p>
     <w:p>
       <w:pPr>
-        <w:pStyle w:val="Normal"/>
         <w:rPr>
           <w:lang w:val="es-ES"/>
         </w:rPr>
@@ -977,20 +839,13 @@
     </w:p>
     <w:p>
       <w:pPr>
-        <w:pStyle w:val="Normal"/>
-        <w:rPr>
-          <w:lang w:val="es-ES"/>
-        </w:rPr>
-      </w:pPr>
-      <w:r>
-        <w:rPr>
-          <w:lang w:val="es-ES"/>
-        </w:rPr>
-      </w:r>
-    </w:p>
-    <w:p>
-      <w:pPr>
-        <w:pStyle w:val="Normal"/>
+        <w:rPr>
+          <w:lang w:val="es-ES"/>
+        </w:rPr>
+      </w:pPr>
+    </w:p>
+    <w:p>
+      <w:pPr>
         <w:rPr>
           <w:lang w:val="es-ES"/>
         </w:rPr>
@@ -1004,7 +859,6 @@
     </w:p>
     <w:p>
       <w:pPr>
-        <w:pStyle w:val="Normal"/>
         <w:rPr>
           <w:lang w:val="es-ES"/>
         </w:rPr>
@@ -1018,7 +872,6 @@
     </w:p>
     <w:p>
       <w:pPr>
-        <w:pStyle w:val="Normal"/>
         <w:rPr>
           <w:lang w:val="es-ES"/>
         </w:rPr>
@@ -1032,7 +885,6 @@
     </w:p>
     <w:p>
       <w:pPr>
-        <w:pStyle w:val="Normal"/>
         <w:rPr>
           <w:lang w:val="es-ES"/>
         </w:rPr>
@@ -1046,20 +898,13 @@
     </w:p>
     <w:p>
       <w:pPr>
-        <w:pStyle w:val="Normal"/>
-        <w:rPr>
-          <w:lang w:val="es-ES"/>
-        </w:rPr>
-      </w:pPr>
-      <w:r>
-        <w:rPr>
-          <w:lang w:val="es-ES"/>
-        </w:rPr>
-      </w:r>
-    </w:p>
-    <w:p>
-      <w:pPr>
-        <w:pStyle w:val="Normal"/>
+        <w:rPr>
+          <w:lang w:val="es-ES"/>
+        </w:rPr>
+      </w:pPr>
+    </w:p>
+    <w:p>
+      <w:pPr>
         <w:rPr>
           <w:lang w:val="es-ES"/>
         </w:rPr>
@@ -1073,7 +918,6 @@
     </w:p>
     <w:p>
       <w:pPr>
-        <w:pStyle w:val="Normal"/>
         <w:rPr>
           <w:lang w:val="es-ES"/>
         </w:rPr>
@@ -1087,32 +931,39 @@
     </w:p>
     <w:p>
       <w:pPr>
-        <w:pStyle w:val="Normal"/>
-        <w:rPr>
-          <w:lang w:val="es-ES"/>
-        </w:rPr>
-      </w:pPr>
-      <w:r>
-        <w:rPr>
-          <w:lang w:val="es-ES"/>
-        </w:rPr>
-        <w:t>Como seguramente explicamos anteriormente las piezas se encuentran en posiciones peestablecidas, pero no sabemos que pieza esta en cada posición por lo que utilizamos la cámara y la red neuronal peentranada para que diferencie que piezas hay en las posiciones. Una vez tenemos el orden de las piezas (ej: en la posicion1 se encuentra el circulo y en la posición 2 se encuentra el cuadrado) nos conectamos al robot y se realizan todos los movimientos de manera secuencial. Empezando por la primera pieza y terminando por la ultima. Nosotros tenemos también fijos los hoyos donde hay que introducir las piezas. Por lo que sabiendo que pieza es podemos cogerla y llevara al hoyo correspondiente sin ningún problema.</w:t>
-      </w:r>
-    </w:p>
-    <w:p>
-      <w:pPr>
-        <w:pStyle w:val="Normal"/>
-        <w:rPr>
-          <w:lang w:val="es-ES"/>
-        </w:rPr>
-      </w:pPr>
-      <w:r>
-        <w:rPr/>
+        <w:rPr>
+          <w:lang w:val="es-ES"/>
+        </w:rPr>
+      </w:pPr>
+      <w:r>
+        <w:rPr>
+          <w:lang w:val="es-ES"/>
+        </w:rPr>
+        <w:t xml:space="preserve">Como seguramente explicamos anteriormente las piezas se encuentran en posiciones peestablecidas, pero no sabemos que pieza esta en cada posición por lo que utilizamos la cámara y la red neuronal peentranada para que diferencie que piezas hay en las posiciones. Una vez tenemos el orden de las piezas (ej: en la posicion1 se encuentra el circulo y en la posición 2 se encuentra el cuadrado) nos conectamos al robot y se realizan todos los movimientos de manera secuencial. Empezando por la primera pieza y terminando por la </w:t>
+      </w:r>
+      <w:r>
+        <w:rPr>
+          <w:lang w:val="es-ES"/>
+        </w:rPr>
+        <w:lastRenderedPageBreak/>
+        <w:t>ultima. Nosotros tenemos también fijos los hoyos donde hay que introducir las piezas. Por lo que sabiendo que pieza es podemos cogerla y llevara al hoyo correspondiente sin ningún problema.</w:t>
+      </w:r>
+    </w:p>
+    <w:p>
+      <w:pPr>
+        <w:rPr>
+          <w:lang w:val="es-ES"/>
+        </w:rPr>
+      </w:pPr>
+      <w:r>
+        <w:rPr>
+          <w:noProof/>
+        </w:rPr>
         <w:drawing>
-          <wp:inline distT="0" distB="0" distL="0" distR="0">
+          <wp:inline distT="0" distB="0" distL="0" distR="0" wp14:anchorId="7168648D" wp14:editId="4CE65C2C">
             <wp:extent cx="3147060" cy="4200525"/>
             <wp:effectExtent l="0" t="0" r="0" b="0"/>
-            <wp:docPr id="1" name="Picture 1" descr=""/>
+            <wp:docPr id="1" name="Picture 1"/>
             <wp:cNvGraphicFramePr>
               <a:graphicFrameLocks xmlns:a="http://schemas.openxmlformats.org/drawingml/2006/main" noChangeAspect="1"/>
             </wp:cNvGraphicFramePr>
@@ -1120,13 +971,13 @@
               <a:graphicData uri="http://schemas.openxmlformats.org/drawingml/2006/picture">
                 <pic:pic xmlns:pic="http://schemas.openxmlformats.org/drawingml/2006/picture">
                   <pic:nvPicPr>
-                    <pic:cNvPr id="1" name="Picture 1" descr=""/>
+                    <pic:cNvPr id="1" name="Picture 1"/>
                     <pic:cNvPicPr>
                       <a:picLocks noChangeAspect="1" noChangeArrowheads="1"/>
                     </pic:cNvPicPr>
                   </pic:nvPicPr>
                   <pic:blipFill>
-                    <a:blip r:embed="rId2"/>
+                    <a:blip r:embed="rId5"/>
                     <a:stretch>
                       <a:fillRect/>
                     </a:stretch>
@@ -1149,20 +1000,13 @@
     </w:p>
     <w:p>
       <w:pPr>
-        <w:pStyle w:val="Normal"/>
-        <w:rPr>
-          <w:lang w:val="es-ES"/>
-        </w:rPr>
-      </w:pPr>
-      <w:r>
-        <w:rPr>
-          <w:lang w:val="es-ES"/>
-        </w:rPr>
-      </w:r>
-    </w:p>
-    <w:p>
-      <w:pPr>
-        <w:pStyle w:val="Normal"/>
+        <w:rPr>
+          <w:lang w:val="es-ES"/>
+        </w:rPr>
+      </w:pPr>
+    </w:p>
+    <w:p>
+      <w:pPr>
         <w:rPr>
           <w:lang w:val="es-ES"/>
         </w:rPr>
@@ -1176,7 +1020,6 @@
     </w:p>
     <w:p>
       <w:pPr>
-        <w:pStyle w:val="Normal"/>
         <w:rPr>
           <w:lang w:val="es-ES"/>
         </w:rPr>
@@ -1190,7 +1033,6 @@
     </w:p>
     <w:p>
       <w:pPr>
-        <w:pStyle w:val="Normal"/>
         <w:rPr>
           <w:lang w:val="es-ES"/>
         </w:rPr>
@@ -1204,7 +1046,6 @@
     </w:p>
     <w:p>
       <w:pPr>
-        <w:pStyle w:val="Normal"/>
         <w:rPr>
           <w:lang w:val="es-ES"/>
         </w:rPr>
@@ -1254,7 +1095,6 @@
     </w:p>
     <w:p>
       <w:pPr>
-        <w:pStyle w:val="Normal"/>
         <w:rPr>
           <w:lang w:val="es-ES"/>
         </w:rPr>
@@ -1322,20 +1162,13 @@
     </w:p>
     <w:p>
       <w:pPr>
-        <w:pStyle w:val="Normal"/>
-        <w:ind w:hanging="0"/>
-        <w:rPr>
-          <w:lang w:val="es-ES"/>
-        </w:rPr>
-      </w:pPr>
-      <w:r>
-        <w:rPr/>
-      </w:r>
-    </w:p>
-    <w:p>
-      <w:pPr>
-        <w:pStyle w:val="Normal"/>
-        <w:ind w:hanging="0"/>
+        <w:rPr>
+          <w:lang w:val="es-ES"/>
+        </w:rPr>
+      </w:pPr>
+    </w:p>
+    <w:p>
+      <w:pPr>
         <w:rPr>
           <w:lang w:val="es-ES"/>
         </w:rPr>
@@ -1349,8 +1182,6 @@
     </w:p>
     <w:p>
       <w:pPr>
-        <w:pStyle w:val="Normal"/>
-        <w:ind w:hanging="0"/>
         <w:rPr>
           <w:lang w:val="es-ES"/>
         </w:rPr>
@@ -1364,8 +1195,6 @@
     </w:p>
     <w:p>
       <w:pPr>
-        <w:pStyle w:val="Normal"/>
-        <w:ind w:hanging="0"/>
         <w:rPr>
           <w:lang w:val="es-ES"/>
         </w:rPr>
@@ -1429,6 +1258,11 @@
           <w:lang w:val="es-ES"/>
         </w:rPr>
         <w:t>Utilizaremos una librería llamada apriltag. Lo que hace es reconocer un QR en la imagen. Ese QR debe estar situado en un lugar donde conozcamos su posición respecto de la base del robot. La librería lo que hace es sacar la posición de la cámara respecto del apriltag (QR</w:t>
+      </w:r>
+      <w:r>
+        <w:rPr>
+          <w:lang w:val="es-ES"/>
+        </w:rPr>
         <w:tab/>
         <w:t xml:space="preserve">). </w:t>
       </w:r>
@@ -1471,7 +1305,6 @@
     </w:p>
     <w:p>
       <w:pPr>
-        <w:pStyle w:val="Normal"/>
         <w:rPr>
           <w:lang w:val="es-ES"/>
         </w:rPr>
@@ -1485,296 +1318,447 @@
     </w:p>
     <w:p>
       <w:pPr>
-        <w:pStyle w:val="Normal"/>
-        <w:rPr>
-          <w:lang w:val="es-ES"/>
-        </w:rPr>
-      </w:pPr>
-      <w:r>
-        <w:rPr/>
-      </w:r>
-    </w:p>
-    <w:p>
-      <w:pPr>
-        <w:pStyle w:val="Normal"/>
-        <w:rPr>
-          <w:lang w:val="es-ES"/>
-        </w:rPr>
-      </w:pPr>
-      <w:r>
-        <w:rPr/>
+        <w:rPr>
+          <w:lang w:val="es-ES"/>
+        </w:rPr>
+      </w:pPr>
+    </w:p>
+    <w:p>
+      <w:pPr>
+        <w:rPr>
+          <w:lang w:val="es-ES"/>
+        </w:rPr>
+      </w:pPr>
+      <w:r>
+        <w:rPr>
+          <w:lang w:val="es-ES"/>
+        </w:rPr>
         <w:t>18/04/2024</w:t>
       </w:r>
     </w:p>
     <w:p>
       <w:pPr>
-        <w:pStyle w:val="Normal"/>
-        <w:rPr>
-          <w:lang w:val="es-ES"/>
-        </w:rPr>
-      </w:pPr>
-      <w:r>
-        <w:rPr/>
+        <w:rPr>
+          <w:lang w:val="es-ES"/>
+        </w:rPr>
+      </w:pPr>
+      <w:r>
+        <w:rPr>
+          <w:lang w:val="es-ES"/>
+        </w:rPr>
         <w:t>Durante esta semana hemos aprendido a utilizar la librería open3d para la visualizacion y el trabajo con nubes de puntos.</w:t>
       </w:r>
     </w:p>
     <w:p>
       <w:pPr>
-        <w:pStyle w:val="Normal"/>
-        <w:rPr>
-          <w:lang w:val="es-ES"/>
-        </w:rPr>
-      </w:pPr>
-      <w:r>
-        <w:rPr/>
+        <w:rPr>
+          <w:lang w:val="es-ES"/>
+        </w:rPr>
+      </w:pPr>
+      <w:r>
+        <w:rPr>
+          <w:lang w:val="es-ES"/>
+        </w:rPr>
         <w:t xml:space="preserve">Con la libreria depthai adquirimos la imagenRGB para la deteccion de los objetos con la red neuronal (adquirimos los pixeles del recuadro del objeto) y tambien adquirimos la nube de puntos correspondiente. </w:t>
       </w:r>
     </w:p>
     <w:p>
       <w:pPr>
-        <w:pStyle w:val="Normal"/>
-        <w:rPr>
-          <w:lang w:val="es-ES"/>
-        </w:rPr>
-      </w:pPr>
-      <w:r>
-        <w:rPr/>
+        <w:rPr>
+          <w:lang w:val="es-ES"/>
+        </w:rPr>
+      </w:pPr>
+      <w:r>
+        <w:rPr>
+          <w:lang w:val="es-ES"/>
+        </w:rPr>
         <w:t>Con el objeto encuadrado en la imagen 2d solo nos falta adquirir los puntos correspondientes de la nube de puntos y eliminar todos los demas (recorte de la nube de puntos). Sabemos recortar pero no nos coinciden los pixeles de la imagen con los de la nube de puntos poruqe no sabemos la relacion que hay.</w:t>
       </w:r>
     </w:p>
     <w:p>
       <w:pPr>
-        <w:pStyle w:val="Normal"/>
-        <w:rPr>
-          <w:lang w:val="es-ES"/>
-        </w:rPr>
-      </w:pPr>
-      <w:r>
-        <w:rPr/>
+        <w:rPr>
+          <w:lang w:val="es-ES"/>
+        </w:rPr>
+      </w:pPr>
+      <w:r>
+        <w:rPr>
+          <w:lang w:val="es-ES"/>
+        </w:rPr>
         <w:t>Por otro lado ya hemos adquirido la matriz de transformacion para saber la posicion de la camara respecto del apriltag. Hemos utilizado la libreria apriltag para reducir calculos. Ha sido necesario saber las dimensiones del recuadro y los parametros especificos de la camara (distancia focal y resolucion) para poder adquirir la matriz.</w:t>
       </w:r>
     </w:p>
     <w:p>
       <w:pPr>
-        <w:pStyle w:val="Normal"/>
-        <w:rPr>
-          <w:lang w:val="es-ES"/>
-        </w:rPr>
-      </w:pPr>
-      <w:r>
-        <w:rPr/>
+        <w:rPr>
+          <w:lang w:val="es-ES"/>
+        </w:rPr>
+      </w:pPr>
+      <w:r>
+        <w:rPr>
+          <w:lang w:val="es-ES"/>
+        </w:rPr>
+        <w:lastRenderedPageBreak/>
         <w:t>Cuando resolvamos el corte de pixeles de 2d en 3d nos pondremos con el pose estimation para saber la rotacion del objeto.</w:t>
       </w:r>
     </w:p>
     <w:p>
       <w:pPr>
-        <w:pStyle w:val="Normal"/>
-        <w:rPr>
-          <w:lang w:val="es-ES"/>
-        </w:rPr>
-      </w:pPr>
-      <w:r>
-        <w:rPr/>
-      </w:r>
-    </w:p>
-    <w:p>
-      <w:pPr>
-        <w:pStyle w:val="Normal"/>
-        <w:rPr>
-          <w:lang w:val="es-ES"/>
-        </w:rPr>
-      </w:pPr>
-      <w:r>
-        <w:rPr>
-          <w:lang w:val="es-ES"/>
-        </w:rPr>
-      </w:r>
-    </w:p>
-    <w:p>
-      <w:pPr>
-        <w:pStyle w:val="Normal"/>
-        <w:rPr>
-          <w:lang w:val="es-ES"/>
-        </w:rPr>
-      </w:pPr>
-      <w:r>
-        <w:rPr>
-          <w:lang w:val="es-ES"/>
-        </w:rPr>
-      </w:r>
-    </w:p>
-    <w:p>
-      <w:pPr>
-        <w:pStyle w:val="Normal"/>
-        <w:rPr>
-          <w:lang w:val="es-ES"/>
-        </w:rPr>
-      </w:pPr>
-      <w:r>
-        <w:rPr>
-          <w:lang w:val="es-ES"/>
-        </w:rPr>
-      </w:r>
-    </w:p>
-    <w:p>
-      <w:pPr>
-        <w:pStyle w:val="Normal"/>
-        <w:rPr>
-          <w:lang w:val="es-ES"/>
-        </w:rPr>
-      </w:pPr>
-      <w:r>
-        <w:rPr>
-          <w:lang w:val="es-ES"/>
-        </w:rPr>
-      </w:r>
-    </w:p>
-    <w:p>
-      <w:pPr>
-        <w:pStyle w:val="Normal"/>
-        <w:rPr>
-          <w:lang w:val="es-ES"/>
-        </w:rPr>
-      </w:pPr>
-      <w:r>
-        <w:rPr>
-          <w:lang w:val="es-ES"/>
-        </w:rPr>
-      </w:r>
-    </w:p>
-    <w:p>
-      <w:pPr>
-        <w:pStyle w:val="Normal"/>
-        <w:rPr>
-          <w:lang w:val="es-ES"/>
-        </w:rPr>
-      </w:pPr>
-      <w:r>
-        <w:rPr>
-          <w:lang w:val="es-ES"/>
-        </w:rPr>
-      </w:r>
-    </w:p>
-    <w:p>
-      <w:pPr>
-        <w:pStyle w:val="Normal"/>
-        <w:rPr>
-          <w:lang w:val="es-ES"/>
-        </w:rPr>
-      </w:pPr>
-      <w:r>
-        <w:rPr>
-          <w:lang w:val="es-ES"/>
-        </w:rPr>
-      </w:r>
-    </w:p>
-    <w:p>
-      <w:pPr>
-        <w:pStyle w:val="Normal"/>
-        <w:rPr>
-          <w:lang w:val="es-ES"/>
-        </w:rPr>
-      </w:pPr>
-      <w:r>
-        <w:rPr>
-          <w:lang w:val="es-ES"/>
-        </w:rPr>
-      </w:r>
-    </w:p>
-    <w:p>
-      <w:pPr>
-        <w:pStyle w:val="Normal"/>
-        <w:rPr>
-          <w:lang w:val="es-ES"/>
-        </w:rPr>
-      </w:pPr>
-      <w:r>
-        <w:rPr>
-          <w:lang w:val="es-ES"/>
-        </w:rPr>
-      </w:r>
-    </w:p>
-    <w:p>
-      <w:pPr>
-        <w:pStyle w:val="Normal"/>
+        <w:rPr>
+          <w:lang w:val="es-ES"/>
+        </w:rPr>
+      </w:pPr>
+    </w:p>
+    <w:p>
+      <w:pPr>
+        <w:rPr>
+          <w:lang w:val="es-ES"/>
+        </w:rPr>
+      </w:pPr>
+      <w:r>
+        <w:rPr>
+          <w:lang w:val="es-ES"/>
+        </w:rPr>
+        <w:t>Ya sabemos cortar la nube según los pixeles de la imagen (matriz de la resolución coincidiente con la matriz de la nube de puntos). Nos falta ver como cortar en el eje z.</w:t>
+      </w:r>
+    </w:p>
+    <w:p>
+      <w:pPr>
+        <w:rPr>
+          <w:lang w:val="es-ES"/>
+        </w:rPr>
+      </w:pPr>
+    </w:p>
+    <w:p>
+      <w:pPr>
+        <w:rPr>
+          <w:lang w:val="es-ES"/>
+        </w:rPr>
+      </w:pPr>
+      <w:r>
+        <w:rPr>
+          <w:lang w:val="es-ES"/>
+        </w:rPr>
+        <w:t>OJETIVOS DE LA PRÓXIMA SEMANA:</w:t>
+      </w:r>
+    </w:p>
+    <w:p>
+      <w:pPr>
+        <w:pStyle w:val="ListParagraph"/>
+        <w:numPr>
+          <w:ilvl w:val="0"/>
+          <w:numId w:val="3"/>
+        </w:numPr>
+        <w:rPr>
+          <w:lang w:val="es-ES"/>
+        </w:rPr>
+      </w:pPr>
+      <w:r>
+        <w:rPr>
+          <w:lang w:val="es-ES"/>
+        </w:rPr>
+        <w:t>Nube de puntos cortada perfectamente por sus 3 ejes</w:t>
+      </w:r>
+      <w:r>
+        <w:rPr>
+          <w:lang w:val="es-ES"/>
+        </w:rPr>
+        <w:t xml:space="preserve"> (de momento solo x e y)</w:t>
+      </w:r>
+    </w:p>
+    <w:p>
+      <w:pPr>
+        <w:pStyle w:val="ListParagraph"/>
+        <w:numPr>
+          <w:ilvl w:val="0"/>
+          <w:numId w:val="3"/>
+        </w:numPr>
+        <w:rPr>
+          <w:lang w:val="es-ES"/>
+        </w:rPr>
+      </w:pPr>
+      <w:r>
+        <w:rPr>
+          <w:lang w:val="es-ES"/>
+        </w:rPr>
+        <w:t>Matris de transformación del apriltag respecto de la base del robot (april tag pegado en un sitio conocido para que la matriz sea lo mas sencilla posible -&gt; ejes alienados -&gt; solo traslación de x e y -&gt; apriltag pegado en la base -&gt; z = 0)</w:t>
+      </w:r>
+    </w:p>
+    <w:p>
+      <w:pPr>
+        <w:pStyle w:val="ListParagraph"/>
+        <w:numPr>
+          <w:ilvl w:val="0"/>
+          <w:numId w:val="3"/>
+        </w:numPr>
+        <w:rPr>
+          <w:lang w:val="es-ES"/>
+        </w:rPr>
+      </w:pPr>
+      <w:r>
+        <w:rPr>
+          <w:lang w:val="es-ES"/>
+        </w:rPr>
+        <w:t>Probar la matriz de traslación llevando el robot al centro del apriltag habiendo puesto de coordenadas las (0,0,0). Obviamente tiene que haber una transformación.</w:t>
+      </w:r>
+    </w:p>
+    <w:p>
+      <w:pPr>
+        <w:pStyle w:val="ListParagraph"/>
+        <w:rPr>
+          <w:lang w:val="es-ES"/>
+        </w:rPr>
+      </w:pPr>
+    </w:p>
+    <w:p>
+      <w:pPr>
+        <w:pStyle w:val="ListParagraph"/>
+        <w:numPr>
+          <w:ilvl w:val="0"/>
+          <w:numId w:val="3"/>
+        </w:numPr>
+        <w:rPr>
+          <w:lang w:val="es-ES"/>
+        </w:rPr>
+      </w:pPr>
+      <w:r>
+        <w:rPr>
+          <w:lang w:val="es-ES"/>
+        </w:rPr>
+        <w:t>Pegar a cada objeto un apriltag en su tejado para poder conocer la pose del objeto y sus coordenadas respecto al apriltag BASE.</w:t>
+      </w:r>
+    </w:p>
+    <w:p>
+      <w:pPr>
+        <w:pStyle w:val="ListParagraph"/>
+        <w:rPr>
+          <w:lang w:val="es-ES"/>
+        </w:rPr>
+      </w:pPr>
+    </w:p>
+    <w:p>
+      <w:pPr>
+        <w:pStyle w:val="ListParagraph"/>
+        <w:numPr>
+          <w:ilvl w:val="0"/>
+          <w:numId w:val="3"/>
+        </w:numPr>
+        <w:rPr>
+          <w:lang w:val="es-ES"/>
+        </w:rPr>
+      </w:pPr>
+      <w:r>
+        <w:rPr>
+          <w:lang w:val="es-ES"/>
+        </w:rPr>
+        <w:t>Con esto tendríamos la segunda versión del tfg funcional</w:t>
+      </w:r>
+    </w:p>
+    <w:p>
+      <w:pPr>
+        <w:pStyle w:val="ListParagraph"/>
+        <w:rPr>
+          <w:lang w:val="es-ES"/>
+        </w:rPr>
+      </w:pPr>
+    </w:p>
+    <w:p>
+      <w:pPr>
+        <w:rPr>
+          <w:lang w:val="es-ES"/>
+        </w:rPr>
+      </w:pPr>
+      <w:r>
+        <w:rPr>
+          <w:lang w:val="es-ES"/>
+        </w:rPr>
+        <w:t>OBJETIVOS FINALES:</w:t>
+      </w:r>
+    </w:p>
+    <w:p>
+      <w:pPr>
+        <w:pStyle w:val="ListParagraph"/>
+        <w:numPr>
+          <w:ilvl w:val="0"/>
+          <w:numId w:val="3"/>
+        </w:numPr>
+        <w:rPr>
+          <w:lang w:val="es-ES"/>
+        </w:rPr>
+      </w:pPr>
+      <w:r>
+        <w:rPr>
+          <w:lang w:val="es-ES"/>
+        </w:rPr>
+        <w:t>Entrenar la red neuronal para que detecte la pose del objeto</w:t>
+      </w:r>
+    </w:p>
+    <w:p>
+      <w:pPr>
+        <w:pStyle w:val="ListParagraph"/>
+        <w:numPr>
+          <w:ilvl w:val="0"/>
+          <w:numId w:val="3"/>
+        </w:numPr>
+        <w:rPr>
+          <w:lang w:val="es-ES"/>
+        </w:rPr>
+      </w:pPr>
+      <w:r>
+        <w:rPr>
+          <w:lang w:val="es-ES"/>
+        </w:rPr>
+        <w:t>Sustituir el apriltag de los objetos por la pose stimation de la red neuronal</w:t>
+      </w:r>
+    </w:p>
+    <w:p>
+      <w:pPr>
+        <w:pStyle w:val="ListParagraph"/>
+        <w:numPr>
+          <w:ilvl w:val="0"/>
+          <w:numId w:val="3"/>
+        </w:numPr>
+        <w:rPr>
+          <w:lang w:val="es-ES"/>
+        </w:rPr>
+      </w:pPr>
+      <w:r>
+        <w:rPr>
+          <w:lang w:val="es-ES"/>
+        </w:rPr>
+        <w:t>Pose estimation con la nube de puntos y un modelo 3d conocido</w:t>
+      </w:r>
+    </w:p>
+    <w:p>
+      <w:pPr>
+        <w:rPr>
+          <w:lang w:val="es-ES"/>
+        </w:rPr>
+      </w:pPr>
+    </w:p>
+    <w:p>
+      <w:pPr>
+        <w:rPr>
+          <w:lang w:val="es-ES"/>
+        </w:rPr>
+      </w:pPr>
+    </w:p>
+    <w:p>
+      <w:pPr>
+        <w:rPr>
+          <w:lang w:val="es-ES"/>
+        </w:rPr>
+      </w:pPr>
+    </w:p>
+    <w:p>
+      <w:pPr>
+        <w:rPr>
+          <w:lang w:val="es-ES"/>
+        </w:rPr>
+      </w:pPr>
+    </w:p>
+    <w:p>
+      <w:pPr>
+        <w:rPr>
+          <w:lang w:val="es-ES"/>
+        </w:rPr>
+      </w:pPr>
+    </w:p>
+    <w:p>
+      <w:pPr>
+        <w:rPr>
+          <w:lang w:val="es-ES"/>
+        </w:rPr>
+      </w:pPr>
+    </w:p>
+    <w:p>
+      <w:pPr>
+        <w:rPr>
+          <w:lang w:val="es-ES"/>
+        </w:rPr>
+      </w:pPr>
+    </w:p>
+    <w:p>
+      <w:pPr>
+        <w:rPr>
+          <w:lang w:val="es-ES"/>
+        </w:rPr>
+      </w:pPr>
+    </w:p>
+    <w:p>
+      <w:pPr>
+        <w:rPr>
+          <w:lang w:val="es-ES"/>
+        </w:rPr>
+      </w:pPr>
+    </w:p>
+    <w:p>
+      <w:pPr>
+        <w:rPr>
+          <w:lang w:val="es-ES"/>
+        </w:rPr>
+      </w:pPr>
+    </w:p>
+    <w:p>
+      <w:pPr>
+        <w:rPr>
+          <w:lang w:val="es-ES"/>
+        </w:rPr>
+      </w:pPr>
+    </w:p>
+    <w:p>
+      <w:pPr>
         <w:jc w:val="center"/>
         <w:rPr>
           <w:lang w:val="es-ES"/>
         </w:rPr>
       </w:pPr>
-      <w:r>
-        <w:rPr>
-          <w:lang w:val="es-ES"/>
-        </w:rPr>
-      </w:r>
-    </w:p>
-    <w:p>
-      <w:pPr>
-        <w:pStyle w:val="Normal"/>
-        <w:rPr>
-          <w:lang w:val="es-ES"/>
-        </w:rPr>
-      </w:pPr>
-      <w:r>
-        <w:rPr>
-          <w:lang w:val="es-ES"/>
-        </w:rPr>
-      </w:r>
-    </w:p>
-    <w:p>
-      <w:pPr>
-        <w:pStyle w:val="Normal"/>
-        <w:rPr>
-          <w:lang w:val="es-ES"/>
-        </w:rPr>
-      </w:pPr>
-      <w:r>
-        <w:rPr>
-          <w:lang w:val="es-ES"/>
-        </w:rPr>
-      </w:r>
-    </w:p>
-    <w:p>
-      <w:pPr>
-        <w:pStyle w:val="Normal"/>
-        <w:rPr>
-          <w:lang w:val="es-ES"/>
-        </w:rPr>
-      </w:pPr>
-      <w:r>
-        <w:rPr>
-          <w:lang w:val="es-ES"/>
-        </w:rPr>
-      </w:r>
-    </w:p>
-    <w:p>
-      <w:pPr>
-        <w:pStyle w:val="Normal"/>
-        <w:spacing w:before="0" w:after="160"/>
-        <w:rPr>
-          <w:lang w:val="es-ES"/>
-        </w:rPr>
-      </w:pPr>
-      <w:r>
-        <w:rPr/>
-      </w:r>
+    </w:p>
+    <w:p>
+      <w:pPr>
+        <w:rPr>
+          <w:lang w:val="es-ES"/>
+        </w:rPr>
+      </w:pPr>
+    </w:p>
+    <w:p>
+      <w:pPr>
+        <w:rPr>
+          <w:lang w:val="es-ES"/>
+        </w:rPr>
+      </w:pPr>
+    </w:p>
+    <w:p>
+      <w:pPr>
+        <w:rPr>
+          <w:lang w:val="es-ES"/>
+        </w:rPr>
+      </w:pPr>
+    </w:p>
+    <w:p>
+      <w:pPr>
+        <w:rPr>
+          <w:lang w:val="es-ES"/>
+        </w:rPr>
+      </w:pPr>
     </w:p>
     <w:sectPr>
-      <w:type w:val="nextPage"/>
       <w:pgSz w:w="11906" w:h="16838"/>
-      <w:pgMar w:left="1701" w:right="1701" w:gutter="0" w:header="0" w:top="1417" w:footer="0" w:bottom="1417"/>
-      <w:pgNumType w:fmt="decimal"/>
-      <w:formProt w:val="false"/>
-      <w:textDirection w:val="lrTb"/>
-      <w:docGrid w:type="default" w:linePitch="360" w:charSpace="4096"/>
+      <w:pgMar w:top="1417" w:right="1701" w:bottom="1417" w:left="1701" w:header="0" w:footer="0" w:gutter="0"/>
+      <w:cols w:space="720"/>
+      <w:formProt w:val="0"/>
+      <w:docGrid w:linePitch="360" w:charSpace="4096"/>
     </w:sectPr>
   </w:body>
 </w:document>
 </file>
 
 <file path=word/numbering.xml><?xml version="1.0" encoding="utf-8"?>
-<w:numbering xmlns:w="http://schemas.openxmlformats.org/wordprocessingml/2006/main" xmlns:o="urn:schemas-microsoft-com:office:office" xmlns:r="http://schemas.openxmlformats.org/officeDocument/2006/relationships" xmlns:v="urn:schemas-microsoft-com:vml" xmlns:mc="http://schemas.openxmlformats.org/markup-compatibility/2006" xmlns:w14="http://schemas.microsoft.com/office/word/2010/wordml" mc:Ignorable="w14">
-  <w:abstractNum w:abstractNumId="1">
+<w:numbering xmlns:wpc="http://schemas.microsoft.com/office/word/2010/wordprocessingCanvas" xmlns:cx="http://schemas.microsoft.com/office/drawing/2014/chartex" xmlns:cx1="http://schemas.microsoft.com/office/drawing/2015/9/8/chartex" xmlns:cx2="http://schemas.microsoft.com/office/drawing/2015/10/21/chartex" xmlns:cx3="http://schemas.microsoft.com/office/drawing/2016/5/9/chartex" xmlns:cx4="http://schemas.microsoft.com/office/drawing/2016/5/10/chartex" xmlns:cx5="http://schemas.microsoft.com/office/drawing/2016/5/11/chartex" xmlns:cx6="http://schemas.microsoft.com/office/drawing/2016/5/12/chartex" xmlns:cx7="http://schemas.microsoft.com/office/drawing/2016/5/13/chartex" xmlns:cx8="http://schemas.microsoft.com/office/drawing/2016/5/14/chartex" xmlns:mc="http://schemas.openxmlformats.org/markup-compatibility/2006" xmlns:aink="http://schemas.microsoft.com/office/drawing/2016/ink" xmlns:am3d="http://schemas.microsoft.com/office/drawing/2017/model3d" xmlns:o="urn:schemas-microsoft-com:office:office" xmlns:oel="http://schemas.microsoft.com/office/2019/extlst" xmlns:r="http://schemas.openxmlformats.org/officeDocument/2006/relationships" xmlns:m="http://schemas.openxmlformats.org/officeDocument/2006/math" xmlns:v="urn:schemas-microsoft-com:vml" xmlns:wp14="http://schemas.microsoft.com/office/word/2010/wordprocessingDrawing" xmlns:wp="http://schemas.openxmlformats.org/drawingml/2006/wordprocessingDrawing" xmlns:w10="urn:schemas-microsoft-com:office:word" xmlns:w="http://schemas.openxmlformats.org/wordprocessingml/2006/main" xmlns:w14="http://schemas.microsoft.com/office/word/2010/wordml" xmlns:w15="http://schemas.microsoft.com/office/word/2012/wordml" xmlns:w16cex="http://schemas.microsoft.com/office/word/2018/wordml/cex" xmlns:w16cid="http://schemas.microsoft.com/office/word/2016/wordml/cid" xmlns:w16="http://schemas.microsoft.com/office/word/2018/wordml" xmlns:w16sdtdh="http://schemas.microsoft.com/office/word/2020/wordml/sdtdatahash" xmlns:w16se="http://schemas.microsoft.com/office/word/2015/wordml/symex" xmlns:wpg="http://schemas.microsoft.com/office/word/2010/wordprocessingGroup" xmlns:wpi="http://schemas.microsoft.com/office/word/2010/wordprocessingInk" xmlns:wne="http://schemas.microsoft.com/office/word/2006/wordml" xmlns:wps="http://schemas.microsoft.com/office/word/2010/wordprocessingShape" mc:Ignorable="w14 w15 w16se w16cid w16 w16cex w16sdtdh wp14">
+  <w:abstractNum w:abstractNumId="0" w15:restartNumberingAfterBreak="0">
+    <w:nsid w:val="1A321C10"/>
+    <w:multiLevelType w:val="multilevel"/>
+    <w:tmpl w:val="6B9A7ECE"/>
     <w:lvl w:ilvl="0">
       <w:start w:val="1"/>
       <w:numFmt w:val="decimal"/>
@@ -1786,7 +1770,6 @@
         </w:tabs>
         <w:ind w:left="720" w:hanging="360"/>
       </w:pPr>
-      <w:rPr/>
     </w:lvl>
     <w:lvl w:ilvl="1">
       <w:start w:val="1"/>
@@ -1799,7 +1782,6 @@
         </w:tabs>
         <w:ind w:left="1440" w:hanging="360"/>
       </w:pPr>
-      <w:rPr/>
     </w:lvl>
     <w:lvl w:ilvl="2">
       <w:start w:val="1"/>
@@ -1812,7 +1794,6 @@
         </w:tabs>
         <w:ind w:left="2160" w:hanging="180"/>
       </w:pPr>
-      <w:rPr/>
     </w:lvl>
     <w:lvl w:ilvl="3">
       <w:start w:val="1"/>
@@ -1825,7 +1806,6 @@
         </w:tabs>
         <w:ind w:left="2880" w:hanging="360"/>
       </w:pPr>
-      <w:rPr/>
     </w:lvl>
     <w:lvl w:ilvl="4">
       <w:start w:val="1"/>
@@ -1838,7 +1818,6 @@
         </w:tabs>
         <w:ind w:left="3600" w:hanging="360"/>
       </w:pPr>
-      <w:rPr/>
     </w:lvl>
     <w:lvl w:ilvl="5">
       <w:start w:val="1"/>
@@ -1851,7 +1830,6 @@
         </w:tabs>
         <w:ind w:left="4320" w:hanging="180"/>
       </w:pPr>
-      <w:rPr/>
     </w:lvl>
     <w:lvl w:ilvl="6">
       <w:start w:val="1"/>
@@ -1864,7 +1842,6 @@
         </w:tabs>
         <w:ind w:left="5040" w:hanging="360"/>
       </w:pPr>
-      <w:rPr/>
     </w:lvl>
     <w:lvl w:ilvl="7">
       <w:start w:val="1"/>
@@ -1877,7 +1854,6 @@
         </w:tabs>
         <w:ind w:left="5760" w:hanging="360"/>
       </w:pPr>
-      <w:rPr/>
     </w:lvl>
     <w:lvl w:ilvl="8">
       <w:start w:val="1"/>
@@ -1890,10 +1866,12 @@
         </w:tabs>
         <w:ind w:left="6480" w:hanging="180"/>
       </w:pPr>
-      <w:rPr/>
     </w:lvl>
   </w:abstractNum>
-  <w:abstractNum w:abstractNumId="2">
+  <w:abstractNum w:abstractNumId="1" w15:restartNumberingAfterBreak="0">
+    <w:nsid w:val="32400299"/>
+    <w:multiLevelType w:val="multilevel"/>
+    <w:tmpl w:val="909E85EA"/>
     <w:lvl w:ilvl="0">
       <w:start w:val="1"/>
       <w:numFmt w:val="decimal"/>
@@ -1905,7 +1883,6 @@
         </w:tabs>
         <w:ind w:left="720" w:hanging="360"/>
       </w:pPr>
-      <w:rPr/>
     </w:lvl>
     <w:lvl w:ilvl="1">
       <w:start w:val="1"/>
@@ -1918,7 +1895,6 @@
         </w:tabs>
         <w:ind w:left="1440" w:hanging="360"/>
       </w:pPr>
-      <w:rPr/>
     </w:lvl>
     <w:lvl w:ilvl="2">
       <w:start w:val="1"/>
@@ -1931,7 +1907,6 @@
         </w:tabs>
         <w:ind w:left="2160" w:hanging="180"/>
       </w:pPr>
-      <w:rPr/>
     </w:lvl>
     <w:lvl w:ilvl="3">
       <w:start w:val="1"/>
@@ -1944,7 +1919,6 @@
         </w:tabs>
         <w:ind w:left="2880" w:hanging="360"/>
       </w:pPr>
-      <w:rPr/>
     </w:lvl>
     <w:lvl w:ilvl="4">
       <w:start w:val="1"/>
@@ -1957,7 +1931,6 @@
         </w:tabs>
         <w:ind w:left="3600" w:hanging="360"/>
       </w:pPr>
-      <w:rPr/>
     </w:lvl>
     <w:lvl w:ilvl="5">
       <w:start w:val="1"/>
@@ -1970,7 +1943,6 @@
         </w:tabs>
         <w:ind w:left="4320" w:hanging="180"/>
       </w:pPr>
-      <w:rPr/>
     </w:lvl>
     <w:lvl w:ilvl="6">
       <w:start w:val="1"/>
@@ -1983,7 +1955,6 @@
         </w:tabs>
         <w:ind w:left="5040" w:hanging="360"/>
       </w:pPr>
-      <w:rPr/>
     </w:lvl>
     <w:lvl w:ilvl="7">
       <w:start w:val="1"/>
@@ -1996,7 +1967,6 @@
         </w:tabs>
         <w:ind w:left="5760" w:hanging="360"/>
       </w:pPr>
-      <w:rPr/>
     </w:lvl>
     <w:lvl w:ilvl="8">
       <w:start w:val="1"/>
@@ -2009,10 +1979,12 @@
         </w:tabs>
         <w:ind w:left="6480" w:hanging="180"/>
       </w:pPr>
-      <w:rPr/>
     </w:lvl>
   </w:abstractNum>
-  <w:abstractNum w:abstractNumId="3">
+  <w:abstractNum w:abstractNumId="2" w15:restartNumberingAfterBreak="0">
+    <w:nsid w:val="524269EF"/>
+    <w:multiLevelType w:val="multilevel"/>
+    <w:tmpl w:val="97B2FB22"/>
     <w:lvl w:ilvl="0">
       <w:start w:val="1"/>
       <w:numFmt w:val="decimal"/>
@@ -2024,7 +1996,6 @@
         </w:tabs>
         <w:ind w:left="720" w:hanging="360"/>
       </w:pPr>
-      <w:rPr/>
     </w:lvl>
     <w:lvl w:ilvl="1">
       <w:start w:val="1"/>
@@ -2037,7 +2008,6 @@
         </w:tabs>
         <w:ind w:left="1440" w:hanging="360"/>
       </w:pPr>
-      <w:rPr/>
     </w:lvl>
     <w:lvl w:ilvl="2">
       <w:start w:val="1"/>
@@ -2050,7 +2020,6 @@
         </w:tabs>
         <w:ind w:left="2160" w:hanging="180"/>
       </w:pPr>
-      <w:rPr/>
     </w:lvl>
     <w:lvl w:ilvl="3">
       <w:start w:val="1"/>
@@ -2063,7 +2032,6 @@
         </w:tabs>
         <w:ind w:left="2880" w:hanging="360"/>
       </w:pPr>
-      <w:rPr/>
     </w:lvl>
     <w:lvl w:ilvl="4">
       <w:start w:val="1"/>
@@ -2076,7 +2044,6 @@
         </w:tabs>
         <w:ind w:left="3600" w:hanging="360"/>
       </w:pPr>
-      <w:rPr/>
     </w:lvl>
     <w:lvl w:ilvl="5">
       <w:start w:val="1"/>
@@ -2089,7 +2056,6 @@
         </w:tabs>
         <w:ind w:left="4320" w:hanging="180"/>
       </w:pPr>
-      <w:rPr/>
     </w:lvl>
     <w:lvl w:ilvl="6">
       <w:start w:val="1"/>
@@ -2102,7 +2068,6 @@
         </w:tabs>
         <w:ind w:left="5040" w:hanging="360"/>
       </w:pPr>
-      <w:rPr/>
     </w:lvl>
     <w:lvl w:ilvl="7">
       <w:start w:val="1"/>
@@ -2115,7 +2080,6 @@
         </w:tabs>
         <w:ind w:left="5760" w:hanging="360"/>
       </w:pPr>
-      <w:rPr/>
     </w:lvl>
     <w:lvl w:ilvl="8">
       <w:start w:val="1"/>
@@ -2128,10 +2092,12 @@
         </w:tabs>
         <w:ind w:left="6480" w:hanging="180"/>
       </w:pPr>
-      <w:rPr/>
     </w:lvl>
   </w:abstractNum>
-  <w:abstractNum w:abstractNumId="4">
+  <w:abstractNum w:abstractNumId="3" w15:restartNumberingAfterBreak="0">
+    <w:nsid w:val="71FE7CE1"/>
+    <w:multiLevelType w:val="multilevel"/>
+    <w:tmpl w:val="4B2896F4"/>
     <w:lvl w:ilvl="0">
       <w:start w:val="1"/>
       <w:numFmt w:val="none"/>
@@ -2142,7 +2108,7 @@
         <w:tabs>
           <w:tab w:val="num" w:pos="0"/>
         </w:tabs>
-        <w:ind w:left="0" w:hanging="0"/>
+        <w:ind w:left="0" w:firstLine="0"/>
       </w:pPr>
     </w:lvl>
     <w:lvl w:ilvl="1">
@@ -2155,7 +2121,7 @@
         <w:tabs>
           <w:tab w:val="num" w:pos="0"/>
         </w:tabs>
-        <w:ind w:left="0" w:hanging="0"/>
+        <w:ind w:left="0" w:firstLine="0"/>
       </w:pPr>
     </w:lvl>
     <w:lvl w:ilvl="2">
@@ -2168,7 +2134,7 @@
         <w:tabs>
           <w:tab w:val="num" w:pos="0"/>
         </w:tabs>
-        <w:ind w:left="0" w:hanging="0"/>
+        <w:ind w:left="0" w:firstLine="0"/>
       </w:pPr>
     </w:lvl>
     <w:lvl w:ilvl="3">
@@ -2181,7 +2147,7 @@
         <w:tabs>
           <w:tab w:val="num" w:pos="0"/>
         </w:tabs>
-        <w:ind w:left="0" w:hanging="0"/>
+        <w:ind w:left="0" w:firstLine="0"/>
       </w:pPr>
     </w:lvl>
     <w:lvl w:ilvl="4">
@@ -2194,7 +2160,7 @@
         <w:tabs>
           <w:tab w:val="num" w:pos="0"/>
         </w:tabs>
-        <w:ind w:left="0" w:hanging="0"/>
+        <w:ind w:left="0" w:firstLine="0"/>
       </w:pPr>
     </w:lvl>
     <w:lvl w:ilvl="5">
@@ -2207,7 +2173,7 @@
         <w:tabs>
           <w:tab w:val="num" w:pos="0"/>
         </w:tabs>
-        <w:ind w:left="0" w:hanging="0"/>
+        <w:ind w:left="0" w:firstLine="0"/>
       </w:pPr>
     </w:lvl>
     <w:lvl w:ilvl="6">
@@ -2220,7 +2186,7 @@
         <w:tabs>
           <w:tab w:val="num" w:pos="0"/>
         </w:tabs>
-        <w:ind w:left="0" w:hanging="0"/>
+        <w:ind w:left="0" w:firstLine="0"/>
       </w:pPr>
     </w:lvl>
     <w:lvl w:ilvl="7">
@@ -2233,7 +2199,7 @@
         <w:tabs>
           <w:tab w:val="num" w:pos="0"/>
         </w:tabs>
-        <w:ind w:left="0" w:hanging="0"/>
+        <w:ind w:left="0" w:firstLine="0"/>
       </w:pPr>
     </w:lvl>
     <w:lvl w:ilvl="8">
@@ -2246,31 +2212,31 @@
         <w:tabs>
           <w:tab w:val="num" w:pos="0"/>
         </w:tabs>
-        <w:ind w:left="0" w:hanging="0"/>
+        <w:ind w:left="0" w:firstLine="0"/>
       </w:pPr>
     </w:lvl>
   </w:abstractNum>
-  <w:num w:numId="1">
+  <w:num w:numId="1" w16cid:durableId="419760033">
     <w:abstractNumId w:val="1"/>
   </w:num>
-  <w:num w:numId="2">
+  <w:num w:numId="2" w16cid:durableId="1335523956">
     <w:abstractNumId w:val="2"/>
   </w:num>
-  <w:num w:numId="3">
+  <w:num w:numId="3" w16cid:durableId="509292197">
+    <w:abstractNumId w:val="0"/>
+  </w:num>
+  <w:num w:numId="4" w16cid:durableId="1135761435">
     <w:abstractNumId w:val="3"/>
-  </w:num>
-  <w:num w:numId="4">
-    <w:abstractNumId w:val="4"/>
   </w:num>
 </w:numbering>
 </file>
 
 <file path=word/styles.xml><?xml version="1.0" encoding="utf-8"?>
-<w:styles xmlns:w="http://schemas.openxmlformats.org/wordprocessingml/2006/main" xmlns:w14="http://schemas.microsoft.com/office/word/2010/wordml" xmlns:mc="http://schemas.openxmlformats.org/markup-compatibility/2006" mc:Ignorable="w14">
+<w:styles xmlns:mc="http://schemas.openxmlformats.org/markup-compatibility/2006" xmlns:r="http://schemas.openxmlformats.org/officeDocument/2006/relationships" xmlns:w="http://schemas.openxmlformats.org/wordprocessingml/2006/main" xmlns:w14="http://schemas.microsoft.com/office/word/2010/wordml" xmlns:w15="http://schemas.microsoft.com/office/word/2012/wordml" xmlns:w16cex="http://schemas.microsoft.com/office/word/2018/wordml/cex" xmlns:w16cid="http://schemas.microsoft.com/office/word/2016/wordml/cid" xmlns:w16="http://schemas.microsoft.com/office/word/2018/wordml" xmlns:w16sdtdh="http://schemas.microsoft.com/office/word/2020/wordml/sdtdatahash" xmlns:w16se="http://schemas.microsoft.com/office/word/2015/wordml/symex" mc:Ignorable="w14 w15 w16se w16cid w16 w16cex w16sdtdh">
   <w:docDefaults>
     <w:rPrDefault>
       <w:rPr>
-        <w:rFonts w:ascii="Calibri" w:hAnsi="Calibri" w:eastAsia="Calibri" w:cs="Arial" w:asciiTheme="minorHAnsi" w:cstheme="minorBidi" w:eastAsiaTheme="minorHAnsi" w:hAnsiTheme="minorHAnsi"/>
+        <w:rFonts w:asciiTheme="minorHAnsi" w:eastAsiaTheme="minorHAnsi" w:hAnsiTheme="minorHAnsi" w:cstheme="minorBidi"/>
         <w:kern w:val="2"/>
         <w:sz w:val="22"/>
         <w:szCs w:val="22"/>
@@ -2280,21 +2246,21 @@
     </w:rPrDefault>
     <w:pPrDefault>
       <w:pPr>
-        <w:suppressAutoHyphens w:val="true"/>
+        <w:suppressAutoHyphens/>
       </w:pPr>
     </w:pPrDefault>
   </w:docDefaults>
   <w:latentStyles w:defLockedState="0" w:defUIPriority="99" w:defSemiHidden="0" w:defUnhideWhenUsed="0" w:defQFormat="0" w:count="376">
     <w:lsdException w:name="Normal" w:uiPriority="0" w:qFormat="1"/>
     <w:lsdException w:name="heading 1" w:uiPriority="9" w:qFormat="1"/>
-    <w:lsdException w:name="heading 2" w:uiPriority="9" w:semiHidden="1" w:unhideWhenUsed="1" w:qFormat="1"/>
-    <w:lsdException w:name="heading 3" w:uiPriority="9" w:semiHidden="1" w:unhideWhenUsed="1" w:qFormat="1"/>
-    <w:lsdException w:name="heading 4" w:uiPriority="9" w:semiHidden="1" w:unhideWhenUsed="1" w:qFormat="1"/>
-    <w:lsdException w:name="heading 5" w:uiPriority="9" w:semiHidden="1" w:unhideWhenUsed="1" w:qFormat="1"/>
-    <w:lsdException w:name="heading 6" w:uiPriority="9" w:semiHidden="1" w:unhideWhenUsed="1" w:qFormat="1"/>
-    <w:lsdException w:name="heading 7" w:uiPriority="9" w:semiHidden="1" w:unhideWhenUsed="1" w:qFormat="1"/>
-    <w:lsdException w:name="heading 8" w:uiPriority="9" w:semiHidden="1" w:unhideWhenUsed="1" w:qFormat="1"/>
-    <w:lsdException w:name="heading 9" w:uiPriority="9" w:semiHidden="1" w:unhideWhenUsed="1" w:qFormat="1"/>
+    <w:lsdException w:name="heading 2" w:semiHidden="1" w:uiPriority="9" w:unhideWhenUsed="1" w:qFormat="1"/>
+    <w:lsdException w:name="heading 3" w:semiHidden="1" w:uiPriority="9" w:unhideWhenUsed="1" w:qFormat="1"/>
+    <w:lsdException w:name="heading 4" w:semiHidden="1" w:uiPriority="9" w:unhideWhenUsed="1" w:qFormat="1"/>
+    <w:lsdException w:name="heading 5" w:semiHidden="1" w:uiPriority="9" w:unhideWhenUsed="1" w:qFormat="1"/>
+    <w:lsdException w:name="heading 6" w:semiHidden="1" w:uiPriority="9" w:unhideWhenUsed="1" w:qFormat="1"/>
+    <w:lsdException w:name="heading 7" w:semiHidden="1" w:uiPriority="9" w:unhideWhenUsed="1" w:qFormat="1"/>
+    <w:lsdException w:name="heading 8" w:semiHidden="1" w:uiPriority="9" w:unhideWhenUsed="1" w:qFormat="1"/>
+    <w:lsdException w:name="heading 9" w:semiHidden="1" w:uiPriority="9" w:unhideWhenUsed="1" w:qFormat="1"/>
     <w:lsdException w:name="index 1" w:semiHidden="1" w:unhideWhenUsed="1"/>
     <w:lsdException w:name="index 2" w:semiHidden="1" w:unhideWhenUsed="1"/>
     <w:lsdException w:name="index 3" w:semiHidden="1" w:unhideWhenUsed="1"/>
@@ -2304,22 +2270,22 @@
     <w:lsdException w:name="index 7" w:semiHidden="1" w:unhideWhenUsed="1"/>
     <w:lsdException w:name="index 8" w:semiHidden="1" w:unhideWhenUsed="1"/>
     <w:lsdException w:name="index 9" w:semiHidden="1" w:unhideWhenUsed="1"/>
-    <w:lsdException w:name="toc 1" w:uiPriority="39" w:semiHidden="1" w:unhideWhenUsed="1"/>
-    <w:lsdException w:name="toc 2" w:uiPriority="39" w:semiHidden="1" w:unhideWhenUsed="1"/>
-    <w:lsdException w:name="toc 3" w:uiPriority="39" w:semiHidden="1" w:unhideWhenUsed="1"/>
-    <w:lsdException w:name="toc 4" w:uiPriority="39" w:semiHidden="1" w:unhideWhenUsed="1"/>
-    <w:lsdException w:name="toc 5" w:uiPriority="39" w:semiHidden="1" w:unhideWhenUsed="1"/>
-    <w:lsdException w:name="toc 6" w:uiPriority="39" w:semiHidden="1" w:unhideWhenUsed="1"/>
-    <w:lsdException w:name="toc 7" w:uiPriority="39" w:semiHidden="1" w:unhideWhenUsed="1"/>
-    <w:lsdException w:name="toc 8" w:uiPriority="39" w:semiHidden="1" w:unhideWhenUsed="1"/>
-    <w:lsdException w:name="toc 9" w:uiPriority="39" w:semiHidden="1" w:unhideWhenUsed="1"/>
+    <w:lsdException w:name="toc 1" w:semiHidden="1" w:uiPriority="39" w:unhideWhenUsed="1"/>
+    <w:lsdException w:name="toc 2" w:semiHidden="1" w:uiPriority="39" w:unhideWhenUsed="1"/>
+    <w:lsdException w:name="toc 3" w:semiHidden="1" w:uiPriority="39" w:unhideWhenUsed="1"/>
+    <w:lsdException w:name="toc 4" w:semiHidden="1" w:uiPriority="39" w:unhideWhenUsed="1"/>
+    <w:lsdException w:name="toc 5" w:semiHidden="1" w:uiPriority="39" w:unhideWhenUsed="1"/>
+    <w:lsdException w:name="toc 6" w:semiHidden="1" w:uiPriority="39" w:unhideWhenUsed="1"/>
+    <w:lsdException w:name="toc 7" w:semiHidden="1" w:uiPriority="39" w:unhideWhenUsed="1"/>
+    <w:lsdException w:name="toc 8" w:semiHidden="1" w:uiPriority="39" w:unhideWhenUsed="1"/>
+    <w:lsdException w:name="toc 9" w:semiHidden="1" w:uiPriority="39" w:unhideWhenUsed="1"/>
     <w:lsdException w:name="Normal Indent" w:semiHidden="1" w:unhideWhenUsed="1"/>
     <w:lsdException w:name="footnote text" w:semiHidden="1" w:unhideWhenUsed="1"/>
     <w:lsdException w:name="annotation text" w:semiHidden="1" w:unhideWhenUsed="1"/>
     <w:lsdException w:name="header" w:semiHidden="1" w:unhideWhenUsed="1"/>
     <w:lsdException w:name="footer" w:semiHidden="1" w:unhideWhenUsed="1"/>
     <w:lsdException w:name="index heading" w:semiHidden="1" w:unhideWhenUsed="1"/>
-    <w:lsdException w:name="caption" w:uiPriority="35" w:semiHidden="1" w:unhideWhenUsed="1" w:qFormat="1"/>
+    <w:lsdException w:name="caption" w:semiHidden="1" w:uiPriority="35" w:unhideWhenUsed="1" w:qFormat="1"/>
     <w:lsdException w:name="table of figures" w:semiHidden="1" w:unhideWhenUsed="1"/>
     <w:lsdException w:name="envelope address" w:semiHidden="1" w:unhideWhenUsed="1"/>
     <w:lsdException w:name="envelope return" w:semiHidden="1" w:unhideWhenUsed="1"/>
@@ -2350,7 +2316,7 @@
     <w:lsdException w:name="Title" w:uiPriority="10" w:qFormat="1"/>
     <w:lsdException w:name="Closing" w:semiHidden="1" w:unhideWhenUsed="1"/>
     <w:lsdException w:name="Signature" w:semiHidden="1" w:unhideWhenUsed="1"/>
-    <w:lsdException w:name="Default Paragraph Font" w:uiPriority="1" w:semiHidden="1" w:unhideWhenUsed="1"/>
+    <w:lsdException w:name="Default Paragraph Font" w:semiHidden="1" w:uiPriority="1" w:unhideWhenUsed="1"/>
     <w:lsdException w:name="Body Text" w:semiHidden="1" w:unhideWhenUsed="1"/>
     <w:lsdException w:name="Body Text Indent" w:semiHidden="1" w:unhideWhenUsed="1"/>
     <w:lsdException w:name="List Continue" w:semiHidden="1" w:unhideWhenUsed="1"/>
@@ -2550,8 +2516,8 @@
     <w:lsdException w:name="Subtle Reference" w:uiPriority="31" w:qFormat="1"/>
     <w:lsdException w:name="Intense Reference" w:uiPriority="32" w:qFormat="1"/>
     <w:lsdException w:name="Book Title" w:uiPriority="33" w:qFormat="1"/>
-    <w:lsdException w:name="Bibliography" w:uiPriority="37" w:semiHidden="1" w:unhideWhenUsed="1"/>
-    <w:lsdException w:name="TOC Heading" w:uiPriority="39" w:semiHidden="1" w:unhideWhenUsed="1" w:qFormat="1"/>
+    <w:lsdException w:name="Bibliography" w:semiHidden="1" w:uiPriority="37" w:unhideWhenUsed="1"/>
+    <w:lsdException w:name="TOC Heading" w:semiHidden="1" w:uiPriority="39" w:unhideWhenUsed="1" w:qFormat="1"/>
     <w:lsdException w:name="Plain Table 1" w:uiPriority="41"/>
     <w:lsdException w:name="Plain Table 2" w:uiPriority="42"/>
     <w:lsdException w:name="Plain Table 3" w:uiPriority="43"/>
@@ -2662,71 +2628,75 @@
     <w:lsdException w:name="Unresolved Mention" w:semiHidden="1" w:unhideWhenUsed="1"/>
     <w:lsdException w:name="Smart Link" w:semiHidden="1" w:unhideWhenUsed="1"/>
   </w:latentStyles>
-  <w:style w:type="paragraph" w:styleId="Normal" w:default="1">
+  <w:style w:type="paragraph" w:default="1" w:styleId="Normal">
     <w:name w:val="Normal"/>
     <w:qFormat/>
     <w:pPr>
-      <w:widowControl/>
-      <w:bidi w:val="0"/>
-      <w:spacing w:lineRule="auto" w:line="259" w:before="0" w:after="160"/>
-      <w:jc w:val="left"/>
+      <w:spacing w:after="160" w:line="259" w:lineRule="auto"/>
     </w:pPr>
-    <w:rPr>
-      <w:rFonts w:ascii="Calibri" w:hAnsi="Calibri" w:eastAsia="Calibri" w:cs="Arial" w:asciiTheme="minorHAnsi" w:cstheme="minorBidi" w:eastAsiaTheme="minorHAnsi" w:hAnsiTheme="minorHAnsi"/>
-      <w:color w:val="auto"/>
-      <w:kern w:val="2"/>
-      <w:sz w:val="22"/>
-      <w:szCs w:val="22"/>
-      <w:lang w:val="en-GB" w:eastAsia="en-US" w:bidi="ar-SA"/>
-      <w14:ligatures w14:val="standardContextual"/>
-    </w:rPr>
   </w:style>
-  <w:style w:type="character" w:styleId="DefaultParagraphFont" w:default="1">
+  <w:style w:type="character" w:default="1" w:styleId="DefaultParagraphFont">
     <w:name w:val="Default Paragraph Font"/>
     <w:uiPriority w:val="1"/>
     <w:semiHidden/>
     <w:unhideWhenUsed/>
-    <w:qFormat/>
-    <w:rPr/>
   </w:style>
-  <w:style w:type="character" w:styleId="NumberingSymbols">
+  <w:style w:type="table" w:default="1" w:styleId="TableNormal">
+    <w:name w:val="Normal Table"/>
+    <w:uiPriority w:val="99"/>
+    <w:semiHidden/>
+    <w:unhideWhenUsed/>
+    <w:tblPr>
+      <w:tblInd w:w="0" w:type="dxa"/>
+      <w:tblCellMar>
+        <w:top w:w="0" w:type="dxa"/>
+        <w:left w:w="108" w:type="dxa"/>
+        <w:bottom w:w="0" w:type="dxa"/>
+        <w:right w:w="108" w:type="dxa"/>
+      </w:tblCellMar>
+    </w:tblPr>
+  </w:style>
+  <w:style w:type="numbering" w:default="1" w:styleId="NoList">
+    <w:name w:val="No List"/>
+    <w:uiPriority w:val="99"/>
+    <w:semiHidden/>
+    <w:unhideWhenUsed/>
+  </w:style>
+  <w:style w:type="character" w:customStyle="1" w:styleId="NumberingSymbols">
     <w:name w:val="Numbering Symbols"/>
     <w:qFormat/>
-    <w:rPr/>
   </w:style>
-  <w:style w:type="paragraph" w:styleId="Heading">
+  <w:style w:type="paragraph" w:customStyle="1" w:styleId="Heading">
     <w:name w:val="Heading"/>
     <w:basedOn w:val="Normal"/>
-    <w:next w:val="TextBody"/>
+    <w:next w:val="BodyText"/>
     <w:qFormat/>
     <w:pPr>
-      <w:keepNext w:val="true"/>
+      <w:keepNext/>
       <w:spacing w:before="240" w:after="120"/>
     </w:pPr>
     <w:rPr>
-      <w:rFonts w:ascii="Liberation Sans" w:hAnsi="Liberation Sans" w:eastAsia="Noto Sans CJK SC" w:cs="Lohit Devanagari"/>
+      <w:rFonts w:ascii="Liberation Sans" w:eastAsia="Noto Sans CJK SC" w:hAnsi="Liberation Sans" w:cs="Lohit Devanagari"/>
       <w:sz w:val="28"/>
       <w:szCs w:val="28"/>
     </w:rPr>
   </w:style>
-  <w:style w:type="paragraph" w:styleId="TextBody">
+  <w:style w:type="paragraph" w:styleId="BodyText">
     <w:name w:val="Body Text"/>
     <w:basedOn w:val="Normal"/>
     <w:pPr>
-      <w:spacing w:lineRule="auto" w:line="276" w:before="0" w:after="140"/>
+      <w:spacing w:after="140" w:line="276" w:lineRule="auto"/>
     </w:pPr>
-    <w:rPr/>
   </w:style>
   <w:style w:type="paragraph" w:styleId="List">
     <w:name w:val="List"/>
-    <w:basedOn w:val="TextBody"/>
-    <w:pPr/>
+    <w:basedOn w:val="BodyText"/>
     <w:rPr>
       <w:rFonts w:cs="Lohit Devanagari"/>
     </w:rPr>
   </w:style>
   <w:style w:type="paragraph" w:styleId="Caption">
-    <w:name w:val="Caption"/>
+    <w:name w:val="caption"/>
     <w:basedOn w:val="Normal"/>
     <w:qFormat/>
     <w:pPr>
@@ -2741,7 +2711,7 @@
       <w:szCs w:val="24"/>
     </w:rPr>
   </w:style>
-  <w:style w:type="paragraph" w:styleId="Index">
+  <w:style w:type="paragraph" w:customStyle="1" w:styleId="Index">
     <w:name w:val="Index"/>
     <w:basedOn w:val="Normal"/>
     <w:qFormat/>
@@ -2757,34 +2727,11 @@
     <w:basedOn w:val="Normal"/>
     <w:uiPriority w:val="34"/>
     <w:qFormat/>
-    <w:rsid w:val="00a47738"/>
+    <w:rsid w:val="00A47738"/>
     <w:pPr>
-      <w:spacing w:before="0" w:after="160"/>
-      <w:ind w:left="720" w:hanging="0"/>
+      <w:ind w:left="720"/>
       <w:contextualSpacing/>
     </w:pPr>
-    <w:rPr/>
-  </w:style>
-  <w:style w:type="numbering" w:styleId="NoList" w:default="1">
-    <w:name w:val="No List"/>
-    <w:uiPriority w:val="99"/>
-    <w:semiHidden/>
-    <w:unhideWhenUsed/>
-    <w:qFormat/>
-  </w:style>
-  <w:style w:type="table" w:default="1" w:styleId="TableNormal">
-    <w:name w:val="Normal Table"/>
-    <w:uiPriority w:val="99"/>
-    <w:semiHidden/>
-    <w:unhideWhenUsed/>
-    <w:tblPr>
-      <w:tblCellMar>
-        <w:top w:w="0" w:type="dxa"/>
-        <w:left w:w="108" w:type="dxa"/>
-        <w:bottom w:w="0" w:type="dxa"/>
-        <w:right w:w="108" w:type="dxa"/>
-      </w:tblCellMar>
-    </w:tblPr>
   </w:style>
 </w:styles>
 </file>

</xml_diff>

<commit_message>
muchos cambion de herencia en coordinatos, detection y minicambios
</commit_message>
<xml_diff>
--- a/log_brazo_robotico.docx
+++ b/log_brazo_robotico.docx
@@ -1,6 +1,6 @@
 
 <file path=word/document.xml><?xml version="1.0" encoding="utf-8"?>
-<w:document xmlns:wpc="http://schemas.microsoft.com/office/word/2010/wordprocessingCanvas" xmlns:cx="http://schemas.microsoft.com/office/drawing/2014/chartex" xmlns:cx1="http://schemas.microsoft.com/office/drawing/2015/9/8/chartex" xmlns:cx2="http://schemas.microsoft.com/office/drawing/2015/10/21/chartex" xmlns:cx3="http://schemas.microsoft.com/office/drawing/2016/5/9/chartex" xmlns:cx4="http://schemas.microsoft.com/office/drawing/2016/5/10/chartex" xmlns:cx5="http://schemas.microsoft.com/office/drawing/2016/5/11/chartex" xmlns:cx6="http://schemas.microsoft.com/office/drawing/2016/5/12/chartex" xmlns:cx7="http://schemas.microsoft.com/office/drawing/2016/5/13/chartex" xmlns:cx8="http://schemas.microsoft.com/office/drawing/2016/5/14/chartex" xmlns:mc="http://schemas.openxmlformats.org/markup-compatibility/2006" xmlns:aink="http://schemas.microsoft.com/office/drawing/2016/ink" xmlns:am3d="http://schemas.microsoft.com/office/drawing/2017/model3d" xmlns:o="urn:schemas-microsoft-com:office:office" xmlns:oel="http://schemas.microsoft.com/office/2019/extlst" xmlns:r="http://schemas.openxmlformats.org/officeDocument/2006/relationships" xmlns:m="http://schemas.openxmlformats.org/officeDocument/2006/math" xmlns:v="urn:schemas-microsoft-com:vml" xmlns:wp14="http://schemas.microsoft.com/office/word/2010/wordprocessingDrawing" xmlns:wp="http://schemas.openxmlformats.org/drawingml/2006/wordprocessingDrawing" xmlns:w10="urn:schemas-microsoft-com:office:word" xmlns:w="http://schemas.openxmlformats.org/wordprocessingml/2006/main" xmlns:w14="http://schemas.microsoft.com/office/word/2010/wordml" xmlns:w15="http://schemas.microsoft.com/office/word/2012/wordml" xmlns:w16cex="http://schemas.microsoft.com/office/word/2018/wordml/cex" xmlns:w16cid="http://schemas.microsoft.com/office/word/2016/wordml/cid" xmlns:w16="http://schemas.microsoft.com/office/word/2018/wordml" xmlns:w16sdtdh="http://schemas.microsoft.com/office/word/2020/wordml/sdtdatahash" xmlns:w16se="http://schemas.microsoft.com/office/word/2015/wordml/symex" xmlns:wpg="http://schemas.microsoft.com/office/word/2010/wordprocessingGroup" xmlns:wpi="http://schemas.microsoft.com/office/word/2010/wordprocessingInk" xmlns:wne="http://schemas.microsoft.com/office/word/2006/wordml" xmlns:wps="http://schemas.microsoft.com/office/word/2010/wordprocessingShape" mc:Ignorable="w14 w15 w16se w16cid w16 w16cex w16sdtdh wp14">
+<w:document xmlns:wpc="http://schemas.microsoft.com/office/word/2010/wordprocessingCanvas" xmlns:cx="http://schemas.microsoft.com/office/drawing/2014/chartex" xmlns:cx1="http://schemas.microsoft.com/office/drawing/2015/9/8/chartex" xmlns:cx2="http://schemas.microsoft.com/office/drawing/2015/10/21/chartex" xmlns:cx3="http://schemas.microsoft.com/office/drawing/2016/5/9/chartex" xmlns:cx4="http://schemas.microsoft.com/office/drawing/2016/5/10/chartex" xmlns:cx5="http://schemas.microsoft.com/office/drawing/2016/5/11/chartex" xmlns:cx6="http://schemas.microsoft.com/office/drawing/2016/5/12/chartex" xmlns:cx7="http://schemas.microsoft.com/office/drawing/2016/5/13/chartex" xmlns:cx8="http://schemas.microsoft.com/office/drawing/2016/5/14/chartex" xmlns:mc="http://schemas.openxmlformats.org/markup-compatibility/2006" xmlns:aink="http://schemas.microsoft.com/office/drawing/2016/ink" xmlns:am3d="http://schemas.microsoft.com/office/drawing/2017/model3d" xmlns:o="urn:schemas-microsoft-com:office:office" xmlns:oel="http://schemas.microsoft.com/office/2019/extlst" xmlns:r="http://schemas.openxmlformats.org/officeDocument/2006/relationships" xmlns:m="http://schemas.openxmlformats.org/officeDocument/2006/math" xmlns:v="urn:schemas-microsoft-com:vml" xmlns:wp14="http://schemas.microsoft.com/office/word/2010/wordprocessingDrawing" xmlns:wp="http://schemas.openxmlformats.org/drawingml/2006/wordprocessingDrawing" xmlns:w10="urn:schemas-microsoft-com:office:word" xmlns:w="http://schemas.openxmlformats.org/wordprocessingml/2006/main" xmlns:w14="http://schemas.microsoft.com/office/word/2010/wordml" xmlns:w15="http://schemas.microsoft.com/office/word/2012/wordml" xmlns:w16cex="http://schemas.microsoft.com/office/word/2018/wordml/cex" xmlns:w16cid="http://schemas.microsoft.com/office/word/2016/wordml/cid" xmlns:w16="http://schemas.microsoft.com/office/word/2018/wordml" xmlns:w16du="http://schemas.microsoft.com/office/word/2023/wordml/word16du" xmlns:w16sdtdh="http://schemas.microsoft.com/office/word/2020/wordml/sdtdatahash" xmlns:w16se="http://schemas.microsoft.com/office/word/2015/wordml/symex" xmlns:wpg="http://schemas.microsoft.com/office/word/2010/wordprocessingGroup" xmlns:wpi="http://schemas.microsoft.com/office/word/2010/wordprocessingInk" xmlns:wne="http://schemas.microsoft.com/office/word/2006/wordml" xmlns:wps="http://schemas.microsoft.com/office/word/2010/wordprocessingShape" mc:Ignorable="w14 w15 w16se w16cid w16 w16cex w16sdtdh w16du wp14">
   <w:body>
     <w:p>
       <w:pPr>
@@ -94,7 +94,21 @@
         <w:rPr>
           <w:lang w:val="es-ES"/>
         </w:rPr>
-        <w:t xml:space="preserve"> ya conectada con el robot, desde la cual se pueden editar los parámetros de instalación del robot, moverlo y crear programas; Es decir, se puede hacer de todo pero dentro de las limitaciones del software </w:t>
+        <w:t xml:space="preserve"> ya conectada con el robot, desde la cual se pueden editar los parámetros de instalación del robot, moverlo y crear programas; Es decir, se puede hacer de </w:t>
+      </w:r>
+      <w:proofErr w:type="gramStart"/>
+      <w:r>
+        <w:rPr>
+          <w:lang w:val="es-ES"/>
+        </w:rPr>
+        <w:t>todo</w:t>
+      </w:r>
+      <w:proofErr w:type="gramEnd"/>
+      <w:r>
+        <w:rPr>
+          <w:lang w:val="es-ES"/>
+        </w:rPr>
+        <w:t xml:space="preserve"> pero dentro de las limitaciones del software </w:t>
       </w:r>
       <w:proofErr w:type="spellStart"/>
       <w:r>
@@ -149,7 +163,21 @@
         <w:rPr>
           <w:lang w:val="es-ES"/>
         </w:rPr>
-        <w:t xml:space="preserve"> del centro de masas y centro de la herramientas, a partir de ahora llamada TCP (Tool center </w:t>
+        <w:t xml:space="preserve"> del centro de masas y centro de </w:t>
+      </w:r>
+      <w:proofErr w:type="gramStart"/>
+      <w:r>
+        <w:rPr>
+          <w:lang w:val="es-ES"/>
+        </w:rPr>
+        <w:t>la herramientas</w:t>
+      </w:r>
+      <w:proofErr w:type="gramEnd"/>
+      <w:r>
+        <w:rPr>
+          <w:lang w:val="es-ES"/>
+        </w:rPr>
+        <w:t xml:space="preserve">, a partir de ahora llamada TCP (Tool center </w:t>
       </w:r>
       <w:proofErr w:type="spellStart"/>
       <w:r>
@@ -189,7 +217,21 @@
         <w:rPr>
           <w:lang w:val="es-ES"/>
         </w:rPr>
-        <w:t xml:space="preserve">A continuación creamos nuestro primer programa. </w:t>
+        <w:t xml:space="preserve">A </w:t>
+      </w:r>
+      <w:proofErr w:type="gramStart"/>
+      <w:r>
+        <w:rPr>
+          <w:lang w:val="es-ES"/>
+        </w:rPr>
+        <w:t>continuación</w:t>
+      </w:r>
+      <w:proofErr w:type="gramEnd"/>
+      <w:r>
+        <w:rPr>
+          <w:lang w:val="es-ES"/>
+        </w:rPr>
+        <w:t xml:space="preserve"> creamos nuestro primer programa. </w:t>
       </w:r>
       <w:proofErr w:type="spellStart"/>
       <w:r>
@@ -406,7 +448,21 @@
         <w:rPr>
           <w:lang w:val="es-ES"/>
         </w:rPr>
-        <w:t>), propia de universal robots.</w:t>
+        <w:t xml:space="preserve">), propia de </w:t>
+      </w:r>
+      <w:proofErr w:type="gramStart"/>
+      <w:r>
+        <w:rPr>
+          <w:lang w:val="es-ES"/>
+        </w:rPr>
+        <w:t>universal robots</w:t>
+      </w:r>
+      <w:proofErr w:type="gramEnd"/>
+      <w:r>
+        <w:rPr>
+          <w:lang w:val="es-ES"/>
+        </w:rPr>
+        <w:t>.</w:t>
       </w:r>
     </w:p>
     <w:p>
@@ -543,7 +599,21 @@
         <w:rPr>
           <w:lang w:val="es-ES"/>
         </w:rPr>
-        <w:t xml:space="preserve"> estática, 102.168.10.222 ; utilizamos los </w:t>
+        <w:t xml:space="preserve"> estática, </w:t>
+      </w:r>
+      <w:proofErr w:type="gramStart"/>
+      <w:r>
+        <w:rPr>
+          <w:lang w:val="es-ES"/>
+        </w:rPr>
+        <w:t>102.168.10.222 ;</w:t>
+      </w:r>
+      <w:proofErr w:type="gramEnd"/>
+      <w:r>
+        <w:rPr>
+          <w:lang w:val="es-ES"/>
+        </w:rPr>
+        <w:t xml:space="preserve"> utilizamos los </w:t>
       </w:r>
       <w:proofErr w:type="spellStart"/>
       <w:r>
@@ -584,7 +654,21 @@
         <w:rPr>
           <w:lang w:val="es-ES"/>
         </w:rPr>
-        <w:t>Estamos utilizando y entendiendo el programa de ejemplo record.py para leer los datos del robot a tiempo real desde el programa Python. Ya hemos hechos  algunos ajustes.</w:t>
+        <w:t xml:space="preserve">Estamos utilizando y entendiendo el programa de ejemplo record.py para leer los datos del robot a tiempo real desde el programa Python. Ya hemos </w:t>
+      </w:r>
+      <w:proofErr w:type="gramStart"/>
+      <w:r>
+        <w:rPr>
+          <w:lang w:val="es-ES"/>
+        </w:rPr>
+        <w:t>hechos  algunos</w:t>
+      </w:r>
+      <w:proofErr w:type="gramEnd"/>
+      <w:r>
+        <w:rPr>
+          <w:lang w:val="es-ES"/>
+        </w:rPr>
+        <w:t xml:space="preserve"> ajustes.</w:t>
       </w:r>
     </w:p>
     <w:p>
@@ -706,7 +790,21 @@
         <w:rPr>
           <w:lang w:val="es-ES"/>
         </w:rPr>
-        <w:t>No he intentado conectarlo en control remoto pero no tiene sentido para lo que quiero hacer yo ya que perdemos todo el software del robot y dependería únicamente del PC.</w:t>
+        <w:t xml:space="preserve">No he intentado conectarlo en control </w:t>
+      </w:r>
+      <w:proofErr w:type="gramStart"/>
+      <w:r>
+        <w:rPr>
+          <w:lang w:val="es-ES"/>
+        </w:rPr>
+        <w:t>remoto</w:t>
+      </w:r>
+      <w:proofErr w:type="gramEnd"/>
+      <w:r>
+        <w:rPr>
+          <w:lang w:val="es-ES"/>
+        </w:rPr>
+        <w:t xml:space="preserve"> pero no tiene sentido para lo que quiero hacer yo ya que perdemos todo el software del robot y dependería únicamente del PC.</w:t>
       </w:r>
     </w:p>
     <w:p>
@@ -746,7 +844,21 @@
         <w:rPr>
           <w:lang w:val="es-ES"/>
         </w:rPr>
-        <w:t xml:space="preserve">Por tanto debe estar corriendo el programa en la Tablet y después </w:t>
+        <w:t xml:space="preserve">Por </w:t>
+      </w:r>
+      <w:proofErr w:type="gramStart"/>
+      <w:r>
+        <w:rPr>
+          <w:lang w:val="es-ES"/>
+        </w:rPr>
+        <w:t>tanto</w:t>
+      </w:r>
+      <w:proofErr w:type="gramEnd"/>
+      <w:r>
+        <w:rPr>
+          <w:lang w:val="es-ES"/>
+        </w:rPr>
+        <w:t xml:space="preserve"> debe estar corriendo el programa en la Tablet y después </w:t>
       </w:r>
       <w:proofErr w:type="spellStart"/>
       <w:r>
@@ -786,7 +898,21 @@
         <w:rPr>
           <w:lang w:val="es-ES"/>
         </w:rPr>
-        <w:t xml:space="preserve"> Después de eso ha venido el tutor y hemos pensado una aplicación para el robot. Hacer  seguimiento facial se queda corto por lo que de momento me ha dado una cámara (</w:t>
+        <w:t xml:space="preserve"> Después de eso ha venido el tutor y hemos pensado una aplicación para el robot. </w:t>
+      </w:r>
+      <w:proofErr w:type="gramStart"/>
+      <w:r>
+        <w:rPr>
+          <w:lang w:val="es-ES"/>
+        </w:rPr>
+        <w:t>Hacer  seguimiento</w:t>
+      </w:r>
+      <w:proofErr w:type="gramEnd"/>
+      <w:r>
+        <w:rPr>
+          <w:lang w:val="es-ES"/>
+        </w:rPr>
+        <w:t xml:space="preserve"> facial se queda corto por lo que de momento me ha dado una cámara (</w:t>
       </w:r>
       <w:proofErr w:type="spellStart"/>
       <w:r>
@@ -916,9 +1042,17 @@
         <w:rPr>
           <w:lang w:val="es-ES"/>
         </w:rPr>
-        <w:t>sdk_camera</w:t>
-      </w:r>
-      <w:proofErr w:type="spellEnd"/>
+        <w:t>sdk_</w:t>
+      </w:r>
+      <w:proofErr w:type="gramStart"/>
+      <w:r>
+        <w:rPr>
+          <w:lang w:val="es-ES"/>
+        </w:rPr>
+        <w:t>camera</w:t>
+      </w:r>
+      <w:proofErr w:type="spellEnd"/>
+      <w:proofErr w:type="gramEnd"/>
       <w:r>
         <w:rPr>
           <w:lang w:val="es-ES"/>
@@ -951,7 +1085,21 @@
         <w:rPr>
           <w:lang w:val="es-ES"/>
         </w:rPr>
-        <w:t xml:space="preserve"> de redes neuronales artificiales aunque no me ha servido para nada del proyecto. Al final he conseguido cambiar el modelo de redes a uno para la detección de la cara y con el control del </w:t>
+        <w:t xml:space="preserve"> de redes neuronales </w:t>
+      </w:r>
+      <w:proofErr w:type="gramStart"/>
+      <w:r>
+        <w:rPr>
+          <w:lang w:val="es-ES"/>
+        </w:rPr>
+        <w:t>artificiales</w:t>
+      </w:r>
+      <w:proofErr w:type="gramEnd"/>
+      <w:r>
+        <w:rPr>
+          <w:lang w:val="es-ES"/>
+        </w:rPr>
+        <w:t xml:space="preserve"> aunque no me ha servido para nada del proyecto. Al final he conseguido cambiar el modelo de redes a uno para la detección de la cara y con el control del </w:t>
       </w:r>
       <w:proofErr w:type="spellStart"/>
       <w:r>
@@ -993,7 +1141,21 @@
         <w:rPr>
           <w:lang w:val="es-ES"/>
         </w:rPr>
-        <w:t xml:space="preserve">. También se utiliza el tipo de archivo blob pero no </w:t>
+        <w:t xml:space="preserve">. También se utiliza el tipo de archivo </w:t>
+      </w:r>
+      <w:proofErr w:type="gramStart"/>
+      <w:r>
+        <w:rPr>
+          <w:lang w:val="es-ES"/>
+        </w:rPr>
+        <w:t>blob</w:t>
+      </w:r>
+      <w:proofErr w:type="gramEnd"/>
+      <w:r>
+        <w:rPr>
+          <w:lang w:val="es-ES"/>
+        </w:rPr>
+        <w:t xml:space="preserve"> pero no </w:t>
       </w:r>
       <w:proofErr w:type="spellStart"/>
       <w:r>
@@ -1064,6 +1226,12 @@
           <w:lang w:val="es-ES"/>
         </w:rPr>
         <w:t>.</w:t>
+      </w:r>
+      <w:r>
+        <w:rPr>
+          <w:lang w:val="es-ES"/>
+        </w:rPr>
+        <w:t xml:space="preserve"> </w:t>
       </w:r>
     </w:p>
     <w:p>
@@ -1114,11 +1282,19 @@
         <w:t xml:space="preserve"> funcionan. He comenzado </w:t>
       </w:r>
       <w:proofErr w:type="spellStart"/>
-      <w:r>
-        <w:rPr>
-          <w:lang w:val="es-ES"/>
-        </w:rPr>
-        <w:t>hace¡iendo</w:t>
+      <w:proofErr w:type="gramStart"/>
+      <w:r>
+        <w:rPr>
+          <w:lang w:val="es-ES"/>
+        </w:rPr>
+        <w:t>hace¡</w:t>
+      </w:r>
+      <w:proofErr w:type="gramEnd"/>
+      <w:r>
+        <w:rPr>
+          <w:lang w:val="es-ES"/>
+        </w:rPr>
+        <w:t>iendo</w:t>
       </w:r>
       <w:proofErr w:type="spellEnd"/>
       <w:r>
@@ -1338,6 +1514,7 @@
         <w:t xml:space="preserve"> los modelos y saber exportarlos e importarlos (de momento se </w:t>
       </w:r>
       <w:proofErr w:type="spellStart"/>
+      <w:proofErr w:type="gramStart"/>
       <w:r>
         <w:rPr>
           <w:lang w:val="es-ES"/>
@@ -1359,6 +1536,7 @@
         <w:t>json</w:t>
       </w:r>
       <w:proofErr w:type="spellEnd"/>
+      <w:proofErr w:type="gramEnd"/>
       <w:r>
         <w:rPr>
           <w:lang w:val="es-ES"/>
@@ -1447,7 +1625,21 @@
         <w:rPr>
           <w:lang w:val="es-ES"/>
         </w:rPr>
-        <w:t>. También quiero a prender a exportar la red como tipo de archivo .blob y .</w:t>
+        <w:t xml:space="preserve">. También quiero a prender a exportar la red como tipo de </w:t>
+      </w:r>
+      <w:proofErr w:type="gramStart"/>
+      <w:r>
+        <w:rPr>
+          <w:lang w:val="es-ES"/>
+        </w:rPr>
+        <w:t>archivo .blob</w:t>
+      </w:r>
+      <w:proofErr w:type="gramEnd"/>
+      <w:r>
+        <w:rPr>
+          <w:lang w:val="es-ES"/>
+        </w:rPr>
+        <w:t xml:space="preserve"> y .</w:t>
       </w:r>
       <w:proofErr w:type="spellStart"/>
       <w:r>
@@ -1724,7 +1916,21 @@
         <w:rPr>
           <w:lang w:val="es-ES"/>
         </w:rPr>
-        <w:t xml:space="preserve">Ultimo día antes de las vacaciones. No me acuerdo que hice pero ya </w:t>
+        <w:t xml:space="preserve">Ultimo día antes de las vacaciones. No me acuerdo </w:t>
+      </w:r>
+      <w:proofErr w:type="gramStart"/>
+      <w:r>
+        <w:rPr>
+          <w:lang w:val="es-ES"/>
+        </w:rPr>
+        <w:t>que</w:t>
+      </w:r>
+      <w:proofErr w:type="gramEnd"/>
+      <w:r>
+        <w:rPr>
+          <w:lang w:val="es-ES"/>
+        </w:rPr>
+        <w:t xml:space="preserve"> hice pero ya </w:t>
       </w:r>
       <w:proofErr w:type="spellStart"/>
       <w:r>
@@ -2194,7 +2400,21 @@
         <w:rPr>
           <w:lang w:val="es-ES"/>
         </w:rPr>
-        <w:t>Piezas en posiciones iniciales desconocidas pero siempre colocadas de la misma manera (apuntando hacia arriba)</w:t>
+        <w:t xml:space="preserve">Piezas en posiciones iniciales </w:t>
+      </w:r>
+      <w:proofErr w:type="gramStart"/>
+      <w:r>
+        <w:rPr>
+          <w:lang w:val="es-ES"/>
+        </w:rPr>
+        <w:t>desconocidas</w:t>
+      </w:r>
+      <w:proofErr w:type="gramEnd"/>
+      <w:r>
+        <w:rPr>
+          <w:lang w:val="es-ES"/>
+        </w:rPr>
+        <w:t xml:space="preserve"> pero siempre colocadas de la misma manera (apuntando hacia arriba)</w:t>
       </w:r>
     </w:p>
     <w:p>
@@ -2308,7 +2528,21 @@
         <w:rPr>
           <w:lang w:val="es-ES"/>
         </w:rPr>
-        <w:t xml:space="preserve">Hoy hemos comenzando haciendo el reconocimiento de las figuras con la red neuronal, </w:t>
+        <w:t xml:space="preserve">Hoy hemos </w:t>
+      </w:r>
+      <w:proofErr w:type="gramStart"/>
+      <w:r>
+        <w:rPr>
+          <w:lang w:val="es-ES"/>
+        </w:rPr>
+        <w:t>comenzando</w:t>
+      </w:r>
+      <w:proofErr w:type="gramEnd"/>
+      <w:r>
+        <w:rPr>
+          <w:lang w:val="es-ES"/>
+        </w:rPr>
+        <w:t xml:space="preserve"> haciendo el reconocimiento de las figuras con la red neuronal, </w:t>
       </w:r>
       <w:proofErr w:type="spellStart"/>
       <w:r>
@@ -2449,7 +2683,21 @@
         <w:rPr>
           <w:lang w:val="es-ES"/>
         </w:rPr>
-        <w:t xml:space="preserve">Como seguramente explicamos anteriormente las piezas se encuentran en posiciones </w:t>
+        <w:t xml:space="preserve">Como </w:t>
+      </w:r>
+      <w:proofErr w:type="gramStart"/>
+      <w:r>
+        <w:rPr>
+          <w:lang w:val="es-ES"/>
+        </w:rPr>
+        <w:t>seguramente</w:t>
+      </w:r>
+      <w:proofErr w:type="gramEnd"/>
+      <w:r>
+        <w:rPr>
+          <w:lang w:val="es-ES"/>
+        </w:rPr>
+        <w:t xml:space="preserve"> explicamos anteriormente las piezas se encuentran en posiciones </w:t>
       </w:r>
       <w:proofErr w:type="spellStart"/>
       <w:r>
@@ -2594,7 +2842,21 @@
         <w:rPr>
           <w:lang w:val="es-ES"/>
         </w:rPr>
-        <w:t>Las piezas se encuentran en un espacio conocido pero no sabemos su posición exacta, Por lo que es necesario que la cámara  mida profundidades y se encuentre fija (No como en la versión 1 (No era necesario porque solo necesitábamos el orden)) para así poder calcular la posición relativa de la pieza respecto del robot con matemática.</w:t>
+        <w:t xml:space="preserve">Las piezas se encuentran en un espacio conocido pero no sabemos su posición exacta, Por lo que es necesario que la </w:t>
+      </w:r>
+      <w:proofErr w:type="gramStart"/>
+      <w:r>
+        <w:rPr>
+          <w:lang w:val="es-ES"/>
+        </w:rPr>
+        <w:t>cámara  mida</w:t>
+      </w:r>
+      <w:proofErr w:type="gramEnd"/>
+      <w:r>
+        <w:rPr>
+          <w:lang w:val="es-ES"/>
+        </w:rPr>
+        <w:t xml:space="preserve"> profundidades y se encuentre fija (No como en la versión 1 (No era necesario porque solo necesitábamos el orden)) para así poder calcular la posición relativa de la pieza respecto del robot con matemática.</w:t>
       </w:r>
     </w:p>
     <w:p>
@@ -3162,7 +3424,21 @@
         <w:rPr>
           <w:lang w:val="es-ES"/>
         </w:rPr>
-        <w:t xml:space="preserve"> (recorte de la nube de puntos). Sabemos recortar pero no nos coinciden los pixeles de la imagen con los de la nube de puntos </w:t>
+        <w:t xml:space="preserve"> (recorte de la nube de puntos). Sabemos </w:t>
+      </w:r>
+      <w:proofErr w:type="gramStart"/>
+      <w:r>
+        <w:rPr>
+          <w:lang w:val="es-ES"/>
+        </w:rPr>
+        <w:t>recortar</w:t>
+      </w:r>
+      <w:proofErr w:type="gramEnd"/>
+      <w:r>
+        <w:rPr>
+          <w:lang w:val="es-ES"/>
+        </w:rPr>
+        <w:t xml:space="preserve"> pero no nos coinciden los pixeles de la imagen con los de la nube de puntos </w:t>
       </w:r>
       <w:proofErr w:type="spellStart"/>
       <w:r>
@@ -3203,7 +3479,21 @@
         <w:rPr>
           <w:lang w:val="es-ES"/>
         </w:rPr>
-        <w:t xml:space="preserve">Por otro lado ya hemos adquirido la matriz de </w:t>
+        <w:t xml:space="preserve">Por otro </w:t>
+      </w:r>
+      <w:proofErr w:type="gramStart"/>
+      <w:r>
+        <w:rPr>
+          <w:lang w:val="es-ES"/>
+        </w:rPr>
+        <w:t>lado</w:t>
+      </w:r>
+      <w:proofErr w:type="gramEnd"/>
+      <w:r>
+        <w:rPr>
+          <w:lang w:val="es-ES"/>
+        </w:rPr>
+        <w:t xml:space="preserve"> ya hemos adquirido la matriz de </w:t>
       </w:r>
       <w:proofErr w:type="spellStart"/>
       <w:r>
@@ -3371,7 +3661,21 @@
           <w:lang w:val="es-ES"/>
         </w:rPr>
         <w:lastRenderedPageBreak/>
-        <w:t xml:space="preserve">Cuando resolvamos el corte de pixeles de 2d en 3d nos pondremos con el pose </w:t>
+        <w:t xml:space="preserve">Cuando resolvamos el corte de pixeles de 2d en 3d nos pondremos con </w:t>
+      </w:r>
+      <w:proofErr w:type="gramStart"/>
+      <w:r>
+        <w:rPr>
+          <w:lang w:val="es-ES"/>
+        </w:rPr>
+        <w:t>el pose</w:t>
+      </w:r>
+      <w:proofErr w:type="gramEnd"/>
+      <w:r>
+        <w:rPr>
+          <w:lang w:val="es-ES"/>
+        </w:rPr>
+        <w:t xml:space="preserve"> </w:t>
       </w:r>
       <w:proofErr w:type="spellStart"/>
       <w:r>
@@ -3901,7 +4205,25 @@
           <w:rFonts w:eastAsiaTheme="minorHAnsi"/>
           <w:lang w:val="es-ES"/>
         </w:rPr>
-        <w:t xml:space="preserve"> de la api: </w:t>
+        <w:t xml:space="preserve"> </w:t>
+      </w:r>
+      <w:proofErr w:type="gramStart"/>
+      <w:r>
+        <w:rPr>
+          <w:rStyle w:val="HTMLCode"/>
+          <w:rFonts w:eastAsiaTheme="minorHAnsi"/>
+          <w:lang w:val="es-ES"/>
+        </w:rPr>
+        <w:t>de la api</w:t>
+      </w:r>
+      <w:proofErr w:type="gramEnd"/>
+      <w:r>
+        <w:rPr>
+          <w:rStyle w:val="HTMLCode"/>
+          <w:rFonts w:eastAsiaTheme="minorHAnsi"/>
+          <w:lang w:val="es-ES"/>
+        </w:rPr>
+        <w:t xml:space="preserve">: </w:t>
       </w:r>
       <w:hyperlink r:id="rId6" w:history="1">
         <w:r>
@@ -4043,7 +4365,7 @@
 </file>
 
 <file path=word/numbering.xml><?xml version="1.0" encoding="utf-8"?>
-<w:numbering xmlns:wpc="http://schemas.microsoft.com/office/word/2010/wordprocessingCanvas" xmlns:cx="http://schemas.microsoft.com/office/drawing/2014/chartex" xmlns:cx1="http://schemas.microsoft.com/office/drawing/2015/9/8/chartex" xmlns:cx2="http://schemas.microsoft.com/office/drawing/2015/10/21/chartex" xmlns:cx3="http://schemas.microsoft.com/office/drawing/2016/5/9/chartex" xmlns:cx4="http://schemas.microsoft.com/office/drawing/2016/5/10/chartex" xmlns:cx5="http://schemas.microsoft.com/office/drawing/2016/5/11/chartex" xmlns:cx6="http://schemas.microsoft.com/office/drawing/2016/5/12/chartex" xmlns:cx7="http://schemas.microsoft.com/office/drawing/2016/5/13/chartex" xmlns:cx8="http://schemas.microsoft.com/office/drawing/2016/5/14/chartex" xmlns:mc="http://schemas.openxmlformats.org/markup-compatibility/2006" xmlns:aink="http://schemas.microsoft.com/office/drawing/2016/ink" xmlns:am3d="http://schemas.microsoft.com/office/drawing/2017/model3d" xmlns:o="urn:schemas-microsoft-com:office:office" xmlns:oel="http://schemas.microsoft.com/office/2019/extlst" xmlns:r="http://schemas.openxmlformats.org/officeDocument/2006/relationships" xmlns:m="http://schemas.openxmlformats.org/officeDocument/2006/math" xmlns:v="urn:schemas-microsoft-com:vml" xmlns:wp14="http://schemas.microsoft.com/office/word/2010/wordprocessingDrawing" xmlns:wp="http://schemas.openxmlformats.org/drawingml/2006/wordprocessingDrawing" xmlns:w10="urn:schemas-microsoft-com:office:word" xmlns:w="http://schemas.openxmlformats.org/wordprocessingml/2006/main" xmlns:w14="http://schemas.microsoft.com/office/word/2010/wordml" xmlns:w15="http://schemas.microsoft.com/office/word/2012/wordml" xmlns:w16cex="http://schemas.microsoft.com/office/word/2018/wordml/cex" xmlns:w16cid="http://schemas.microsoft.com/office/word/2016/wordml/cid" xmlns:w16="http://schemas.microsoft.com/office/word/2018/wordml" xmlns:w16sdtdh="http://schemas.microsoft.com/office/word/2020/wordml/sdtdatahash" xmlns:w16se="http://schemas.microsoft.com/office/word/2015/wordml/symex" xmlns:wpg="http://schemas.microsoft.com/office/word/2010/wordprocessingGroup" xmlns:wpi="http://schemas.microsoft.com/office/word/2010/wordprocessingInk" xmlns:wne="http://schemas.microsoft.com/office/word/2006/wordml" xmlns:wps="http://schemas.microsoft.com/office/word/2010/wordprocessingShape" mc:Ignorable="w14 w15 w16se w16cid w16 w16cex w16sdtdh wp14">
+<w:numbering xmlns:wpc="http://schemas.microsoft.com/office/word/2010/wordprocessingCanvas" xmlns:cx="http://schemas.microsoft.com/office/drawing/2014/chartex" xmlns:cx1="http://schemas.microsoft.com/office/drawing/2015/9/8/chartex" xmlns:cx2="http://schemas.microsoft.com/office/drawing/2015/10/21/chartex" xmlns:cx3="http://schemas.microsoft.com/office/drawing/2016/5/9/chartex" xmlns:cx4="http://schemas.microsoft.com/office/drawing/2016/5/10/chartex" xmlns:cx5="http://schemas.microsoft.com/office/drawing/2016/5/11/chartex" xmlns:cx6="http://schemas.microsoft.com/office/drawing/2016/5/12/chartex" xmlns:cx7="http://schemas.microsoft.com/office/drawing/2016/5/13/chartex" xmlns:cx8="http://schemas.microsoft.com/office/drawing/2016/5/14/chartex" xmlns:mc="http://schemas.openxmlformats.org/markup-compatibility/2006" xmlns:aink="http://schemas.microsoft.com/office/drawing/2016/ink" xmlns:am3d="http://schemas.microsoft.com/office/drawing/2017/model3d" xmlns:o="urn:schemas-microsoft-com:office:office" xmlns:oel="http://schemas.microsoft.com/office/2019/extlst" xmlns:r="http://schemas.openxmlformats.org/officeDocument/2006/relationships" xmlns:m="http://schemas.openxmlformats.org/officeDocument/2006/math" xmlns:v="urn:schemas-microsoft-com:vml" xmlns:wp14="http://schemas.microsoft.com/office/word/2010/wordprocessingDrawing" xmlns:wp="http://schemas.openxmlformats.org/drawingml/2006/wordprocessingDrawing" xmlns:w10="urn:schemas-microsoft-com:office:word" xmlns:w="http://schemas.openxmlformats.org/wordprocessingml/2006/main" xmlns:w14="http://schemas.microsoft.com/office/word/2010/wordml" xmlns:w15="http://schemas.microsoft.com/office/word/2012/wordml" xmlns:w16cex="http://schemas.microsoft.com/office/word/2018/wordml/cex" xmlns:w16cid="http://schemas.microsoft.com/office/word/2016/wordml/cid" xmlns:w16="http://schemas.microsoft.com/office/word/2018/wordml" xmlns:w16du="http://schemas.microsoft.com/office/word/2023/wordml/word16du" xmlns:w16sdtdh="http://schemas.microsoft.com/office/word/2020/wordml/sdtdatahash" xmlns:w16se="http://schemas.microsoft.com/office/word/2015/wordml/symex" xmlns:wpg="http://schemas.microsoft.com/office/word/2010/wordprocessingGroup" xmlns:wpi="http://schemas.microsoft.com/office/word/2010/wordprocessingInk" xmlns:wne="http://schemas.microsoft.com/office/word/2006/wordml" xmlns:wps="http://schemas.microsoft.com/office/word/2010/wordprocessingShape" mc:Ignorable="w14 w15 w16se w16cid w16 w16cex w16sdtdh w16du wp14">
   <w:abstractNum w:abstractNumId="0" w15:restartNumberingAfterBreak="0">
     <w:nsid w:val="1A321C10"/>
     <w:multiLevelType w:val="multilevel"/>
@@ -4521,7 +4843,7 @@
 </file>
 
 <file path=word/styles.xml><?xml version="1.0" encoding="utf-8"?>
-<w:styles xmlns:mc="http://schemas.openxmlformats.org/markup-compatibility/2006" xmlns:r="http://schemas.openxmlformats.org/officeDocument/2006/relationships" xmlns:w="http://schemas.openxmlformats.org/wordprocessingml/2006/main" xmlns:w14="http://schemas.microsoft.com/office/word/2010/wordml" xmlns:w15="http://schemas.microsoft.com/office/word/2012/wordml" xmlns:w16cex="http://schemas.microsoft.com/office/word/2018/wordml/cex" xmlns:w16cid="http://schemas.microsoft.com/office/word/2016/wordml/cid" xmlns:w16="http://schemas.microsoft.com/office/word/2018/wordml" xmlns:w16sdtdh="http://schemas.microsoft.com/office/word/2020/wordml/sdtdatahash" xmlns:w16se="http://schemas.microsoft.com/office/word/2015/wordml/symex" mc:Ignorable="w14 w15 w16se w16cid w16 w16cex w16sdtdh">
+<w:styles xmlns:mc="http://schemas.openxmlformats.org/markup-compatibility/2006" xmlns:r="http://schemas.openxmlformats.org/officeDocument/2006/relationships" xmlns:w="http://schemas.openxmlformats.org/wordprocessingml/2006/main" xmlns:w14="http://schemas.microsoft.com/office/word/2010/wordml" xmlns:w15="http://schemas.microsoft.com/office/word/2012/wordml" xmlns:w16cex="http://schemas.microsoft.com/office/word/2018/wordml/cex" xmlns:w16cid="http://schemas.microsoft.com/office/word/2016/wordml/cid" xmlns:w16="http://schemas.microsoft.com/office/word/2018/wordml" xmlns:w16du="http://schemas.microsoft.com/office/word/2023/wordml/word16du" xmlns:w16sdtdh="http://schemas.microsoft.com/office/word/2020/wordml/sdtdatahash" xmlns:w16se="http://schemas.microsoft.com/office/word/2015/wordml/symex" mc:Ignorable="w14 w15 w16se w16cid w16 w16cex w16sdtdh w16du">
   <w:docDefaults>
     <w:rPrDefault>
       <w:rPr>

</xml_diff>